<commit_message>
changes to wallet api
</commit_message>
<xml_diff>
--- a/Trade finance API.docx
+++ b/Trade finance API.docx
@@ -18,6 +18,13 @@
         </w:rPr>
         <w:t>Trade finance API</w:t>
       </w:r>
+      <w:r>
+        <w:rPr>
+          <w:b/>
+          <w:sz w:val="36"/>
+        </w:rPr>
+        <w:t xml:space="preserve"> Collection</w:t>
+      </w:r>
     </w:p>
     <w:p>
       <w:pPr>
@@ -62,7 +69,21 @@
           <w:sz w:val="28"/>
           <w:u w:val="single"/>
         </w:rPr>
-        <w:t>GET WALLET LOGS</w:t>
+        <w:t>GET WALLET</w:t>
+      </w:r>
+      <w:r>
+        <w:rPr>
+          <w:sz w:val="28"/>
+          <w:u w:val="single"/>
+        </w:rPr>
+        <w:t xml:space="preserve"> TRANSACTION</w:t>
+      </w:r>
+      <w:r>
+        <w:rPr>
+          <w:sz w:val="28"/>
+          <w:u w:val="single"/>
+        </w:rPr>
+        <w:t xml:space="preserve"> LOGS</w:t>
       </w:r>
     </w:p>
     <w:p>
@@ -84,7 +105,7 @@
             <w:rStyle w:val="Hyperlink"/>
             <w:sz w:val="24"/>
           </w:rPr>
-          <w:t>http://localhost:10007/api/trade/wallet-logs</w:t>
+          <w:t>http://localhost:10007/api/trade/getWalletTransactionLogs</w:t>
         </w:r>
       </w:hyperlink>
       <w:r>
@@ -153,743 +174,79 @@
         <w:rPr>
           <w:sz w:val="18"/>
         </w:rPr>
-        <w:t xml:space="preserve">        "</w:t>
-      </w:r>
-      <w:proofErr w:type="gramStart"/>
-      <w:r>
-        <w:rPr>
-          <w:sz w:val="18"/>
-        </w:rPr>
-        <w:t>state</w:t>
-      </w:r>
-      <w:proofErr w:type="gramEnd"/>
-      <w:r>
-        <w:rPr>
-          <w:sz w:val="18"/>
-        </w:rPr>
-        <w:t>": {</w:t>
-      </w:r>
-    </w:p>
-    <w:p>
-      <w:pPr>
-        <w:spacing w:after="0" w:line="240" w:lineRule="auto"/>
-        <w:rPr>
-          <w:sz w:val="18"/>
-        </w:rPr>
-      </w:pPr>
-      <w:r>
-        <w:rPr>
-          <w:sz w:val="18"/>
-        </w:rPr>
-        <w:t xml:space="preserve">            "</w:t>
-      </w:r>
-      <w:proofErr w:type="gramStart"/>
-      <w:r>
-        <w:rPr>
-          <w:sz w:val="18"/>
-        </w:rPr>
-        <w:t>data</w:t>
-      </w:r>
-      <w:proofErr w:type="gramEnd"/>
-      <w:r>
-        <w:rPr>
-          <w:sz w:val="18"/>
-        </w:rPr>
-        <w:t>": {</w:t>
-      </w:r>
-    </w:p>
-    <w:p>
-      <w:pPr>
-        <w:spacing w:after="0" w:line="240" w:lineRule="auto"/>
-        <w:rPr>
-          <w:sz w:val="18"/>
-        </w:rPr>
-      </w:pPr>
-      <w:r>
-        <w:rPr>
-          <w:sz w:val="18"/>
-        </w:rPr>
-        <w:t xml:space="preserve">                "</w:t>
-      </w:r>
-      <w:proofErr w:type="gramStart"/>
-      <w:r>
-        <w:rPr>
-          <w:sz w:val="18"/>
-        </w:rPr>
-        <w:t>user</w:t>
-      </w:r>
-      <w:proofErr w:type="gramEnd"/>
-      <w:r>
-        <w:rPr>
-          <w:sz w:val="18"/>
-        </w:rPr>
-        <w:t>": 1,</w:t>
-      </w:r>
-    </w:p>
-    <w:p>
-      <w:pPr>
-        <w:spacing w:after="0" w:line="240" w:lineRule="auto"/>
-        <w:rPr>
-          <w:sz w:val="18"/>
-        </w:rPr>
-      </w:pPr>
-      <w:r>
-        <w:rPr>
-          <w:sz w:val="18"/>
-        </w:rPr>
-        <w:t xml:space="preserve">                "</w:t>
-      </w:r>
-      <w:proofErr w:type="gramStart"/>
-      <w:r>
-        <w:rPr>
-          <w:sz w:val="18"/>
-        </w:rPr>
-        <w:t>seller</w:t>
-      </w:r>
-      <w:proofErr w:type="gramEnd"/>
-      <w:r>
-        <w:rPr>
-          <w:sz w:val="18"/>
-        </w:rPr>
-        <w:t>": 1,</w:t>
-      </w:r>
-    </w:p>
-    <w:p>
-      <w:pPr>
-        <w:spacing w:after="0" w:line="240" w:lineRule="auto"/>
-        <w:rPr>
-          <w:sz w:val="18"/>
-        </w:rPr>
-      </w:pPr>
-      <w:r>
-        <w:rPr>
-          <w:sz w:val="18"/>
-        </w:rPr>
-        <w:t xml:space="preserve">                "</w:t>
-      </w:r>
-      <w:proofErr w:type="gramStart"/>
-      <w:r>
-        <w:rPr>
-          <w:sz w:val="18"/>
-        </w:rPr>
-        <w:t>bank</w:t>
-      </w:r>
-      <w:proofErr w:type="gramEnd"/>
-      <w:r>
-        <w:rPr>
-          <w:sz w:val="18"/>
-        </w:rPr>
-        <w:t>": 1,</w:t>
-      </w:r>
-    </w:p>
-    <w:p>
-      <w:pPr>
-        <w:spacing w:after="0" w:line="240" w:lineRule="auto"/>
-        <w:rPr>
-          <w:sz w:val="18"/>
-        </w:rPr>
-      </w:pPr>
-      <w:r>
-        <w:rPr>
-          <w:sz w:val="18"/>
-        </w:rPr>
-        <w:t xml:space="preserve">                "</w:t>
-      </w:r>
-      <w:proofErr w:type="gramStart"/>
-      <w:r>
-        <w:rPr>
-          <w:sz w:val="18"/>
-        </w:rPr>
-        <w:t>lender</w:t>
-      </w:r>
-      <w:proofErr w:type="gramEnd"/>
-      <w:r>
-        <w:rPr>
-          <w:sz w:val="18"/>
-        </w:rPr>
-        <w:t>": "C=GB,L=</w:t>
-      </w:r>
-      <w:proofErr w:type="spellStart"/>
-      <w:r>
-        <w:rPr>
-          <w:sz w:val="18"/>
-        </w:rPr>
-        <w:t>London,O</w:t>
-      </w:r>
-      <w:proofErr w:type="spellEnd"/>
-      <w:r>
-        <w:rPr>
-          <w:sz w:val="18"/>
-        </w:rPr>
-        <w:t>=</w:t>
-      </w:r>
-      <w:proofErr w:type="spellStart"/>
-      <w:r>
-        <w:rPr>
-          <w:sz w:val="18"/>
-        </w:rPr>
-        <w:t>PartyA</w:t>
-      </w:r>
-      <w:proofErr w:type="spellEnd"/>
-      <w:r>
-        <w:rPr>
-          <w:sz w:val="18"/>
-        </w:rPr>
-        <w:t>",</w:t>
-      </w:r>
-    </w:p>
-    <w:p>
-      <w:pPr>
-        <w:spacing w:after="0" w:line="240" w:lineRule="auto"/>
-        <w:rPr>
-          <w:sz w:val="18"/>
-        </w:rPr>
-      </w:pPr>
-      <w:r>
-        <w:rPr>
-          <w:sz w:val="18"/>
-        </w:rPr>
-        <w:t xml:space="preserve">                "</w:t>
-      </w:r>
-      <w:proofErr w:type="spellStart"/>
-      <w:proofErr w:type="gramStart"/>
-      <w:r>
-        <w:rPr>
-          <w:sz w:val="18"/>
-        </w:rPr>
-        <w:t>linearId</w:t>
-      </w:r>
-      <w:proofErr w:type="spellEnd"/>
-      <w:proofErr w:type="gramEnd"/>
-      <w:r>
-        <w:rPr>
-          <w:sz w:val="18"/>
-        </w:rPr>
-        <w:t>": {</w:t>
-      </w:r>
-    </w:p>
-    <w:p>
-      <w:pPr>
-        <w:spacing w:after="0" w:line="240" w:lineRule="auto"/>
-        <w:rPr>
-          <w:sz w:val="18"/>
-        </w:rPr>
-      </w:pPr>
-      <w:r>
-        <w:rPr>
-          <w:sz w:val="18"/>
-        </w:rPr>
-        <w:t xml:space="preserve">                    "</w:t>
-      </w:r>
-      <w:proofErr w:type="spellStart"/>
-      <w:proofErr w:type="gramStart"/>
-      <w:r>
-        <w:rPr>
-          <w:sz w:val="18"/>
-        </w:rPr>
-        <w:t>externalId</w:t>
-      </w:r>
-      <w:proofErr w:type="spellEnd"/>
-      <w:proofErr w:type="gramEnd"/>
-      <w:r>
-        <w:rPr>
-          <w:sz w:val="18"/>
-        </w:rPr>
-        <w:t>": null,</w:t>
-      </w:r>
-    </w:p>
-    <w:p>
-      <w:pPr>
-        <w:spacing w:after="0" w:line="240" w:lineRule="auto"/>
-        <w:rPr>
-          <w:sz w:val="18"/>
-        </w:rPr>
-      </w:pPr>
-      <w:r>
-        <w:rPr>
-          <w:sz w:val="18"/>
-        </w:rPr>
-        <w:t xml:space="preserve">                    "</w:t>
-      </w:r>
-      <w:proofErr w:type="gramStart"/>
-      <w:r>
-        <w:rPr>
-          <w:sz w:val="18"/>
-        </w:rPr>
-        <w:t>id</w:t>
-      </w:r>
-      <w:proofErr w:type="gramEnd"/>
-      <w:r>
-        <w:rPr>
-          <w:sz w:val="18"/>
-        </w:rPr>
-        <w:t>": "db52b8fa-edd2-4b8b-a3a2-eb609e791d4c"</w:t>
-      </w:r>
-    </w:p>
-    <w:p>
-      <w:pPr>
-        <w:spacing w:after="0" w:line="240" w:lineRule="auto"/>
-        <w:rPr>
-          <w:sz w:val="18"/>
-        </w:rPr>
-      </w:pPr>
-      <w:r>
-        <w:rPr>
-          <w:sz w:val="18"/>
-        </w:rPr>
-        <w:t xml:space="preserve">                },</w:t>
-      </w:r>
-    </w:p>
-    <w:p>
-      <w:pPr>
-        <w:spacing w:after="0" w:line="240" w:lineRule="auto"/>
-        <w:rPr>
-          <w:sz w:val="18"/>
-        </w:rPr>
-      </w:pPr>
-      <w:r>
-        <w:rPr>
-          <w:sz w:val="18"/>
-        </w:rPr>
-        <w:t xml:space="preserve">                "</w:t>
-      </w:r>
-      <w:proofErr w:type="gramStart"/>
-      <w:r>
-        <w:rPr>
-          <w:sz w:val="18"/>
-        </w:rPr>
-        <w:t>participants</w:t>
-      </w:r>
-      <w:proofErr w:type="gramEnd"/>
-      <w:r>
-        <w:rPr>
-          <w:sz w:val="18"/>
-        </w:rPr>
-        <w:t>": [</w:t>
-      </w:r>
-    </w:p>
-    <w:p>
-      <w:pPr>
-        <w:spacing w:after="0" w:line="240" w:lineRule="auto"/>
-        <w:rPr>
-          <w:sz w:val="18"/>
-        </w:rPr>
-      </w:pPr>
-      <w:r>
-        <w:rPr>
-          <w:sz w:val="18"/>
-        </w:rPr>
-        <w:t xml:space="preserve">                    "C=GB</w:t>
-      </w:r>
-      <w:proofErr w:type="gramStart"/>
-      <w:r>
-        <w:rPr>
-          <w:sz w:val="18"/>
-        </w:rPr>
-        <w:t>,L</w:t>
-      </w:r>
-      <w:proofErr w:type="gramEnd"/>
-      <w:r>
-        <w:rPr>
-          <w:sz w:val="18"/>
-        </w:rPr>
-        <w:t>=</w:t>
-      </w:r>
-      <w:proofErr w:type="spellStart"/>
-      <w:r>
-        <w:rPr>
-          <w:sz w:val="18"/>
-        </w:rPr>
-        <w:t>London,O</w:t>
-      </w:r>
-      <w:proofErr w:type="spellEnd"/>
-      <w:r>
-        <w:rPr>
-          <w:sz w:val="18"/>
-        </w:rPr>
-        <w:t>=</w:t>
-      </w:r>
-      <w:proofErr w:type="spellStart"/>
-      <w:r>
-        <w:rPr>
-          <w:sz w:val="18"/>
-        </w:rPr>
-        <w:t>PartyA</w:t>
-      </w:r>
-      <w:proofErr w:type="spellEnd"/>
+        <w:t xml:space="preserve">        </w:t>
+      </w:r>
+      <w:r>
+        <w:rPr>
+          <w:sz w:val="18"/>
+        </w:rPr>
+        <w:t xml:space="preserve">  </w:t>
+      </w:r>
       <w:r>
         <w:rPr>
           <w:sz w:val="18"/>
         </w:rPr>
         <w:t>"</w:t>
       </w:r>
-    </w:p>
-    <w:p>
-      <w:pPr>
-        <w:spacing w:after="0" w:line="240" w:lineRule="auto"/>
-        <w:rPr>
-          <w:sz w:val="18"/>
-        </w:rPr>
-      </w:pPr>
-      <w:r>
-        <w:rPr>
-          <w:sz w:val="18"/>
-        </w:rPr>
-        <w:t xml:space="preserve">                ]</w:t>
-      </w:r>
-    </w:p>
-    <w:p>
-      <w:pPr>
-        <w:spacing w:after="0" w:line="240" w:lineRule="auto"/>
-        <w:rPr>
-          <w:sz w:val="18"/>
-        </w:rPr>
-      </w:pPr>
-      <w:r>
-        <w:rPr>
-          <w:sz w:val="18"/>
-        </w:rPr>
-        <w:t xml:space="preserve">            },</w:t>
-      </w:r>
-    </w:p>
-    <w:p>
-      <w:pPr>
-        <w:spacing w:after="0" w:line="240" w:lineRule="auto"/>
-        <w:rPr>
-          <w:sz w:val="18"/>
-        </w:rPr>
-      </w:pPr>
-      <w:r>
-        <w:rPr>
-          <w:sz w:val="18"/>
-        </w:rPr>
-        <w:t xml:space="preserve">            "</w:t>
-      </w:r>
-      <w:proofErr w:type="gramStart"/>
-      <w:r>
-        <w:rPr>
-          <w:sz w:val="18"/>
-        </w:rPr>
-        <w:t>contract</w:t>
-      </w:r>
-      <w:proofErr w:type="gramEnd"/>
-      <w:r>
-        <w:rPr>
-          <w:sz w:val="18"/>
-        </w:rPr>
-        <w:t>": "</w:t>
-      </w:r>
-      <w:proofErr w:type="spellStart"/>
-      <w:r>
-        <w:rPr>
-          <w:sz w:val="18"/>
-        </w:rPr>
-        <w:t>com.example.contract.IOUContract</w:t>
-      </w:r>
-      <w:proofErr w:type="spellEnd"/>
-      <w:r>
-        <w:rPr>
-          <w:sz w:val="18"/>
-        </w:rPr>
-        <w:t>",</w:t>
-      </w:r>
-    </w:p>
-    <w:p>
-      <w:pPr>
-        <w:spacing w:after="0" w:line="240" w:lineRule="auto"/>
-        <w:rPr>
-          <w:sz w:val="18"/>
-        </w:rPr>
-      </w:pPr>
-      <w:r>
-        <w:rPr>
-          <w:sz w:val="18"/>
-        </w:rPr>
-        <w:t xml:space="preserve">            "</w:t>
-      </w:r>
-      <w:proofErr w:type="gramStart"/>
-      <w:r>
-        <w:rPr>
-          <w:sz w:val="18"/>
-        </w:rPr>
-        <w:t>notary</w:t>
-      </w:r>
-      <w:proofErr w:type="gramEnd"/>
-      <w:r>
-        <w:rPr>
-          <w:sz w:val="18"/>
-        </w:rPr>
-        <w:t>": "C=GB,L=</w:t>
-      </w:r>
-      <w:proofErr w:type="spellStart"/>
-      <w:r>
-        <w:rPr>
-          <w:sz w:val="18"/>
-        </w:rPr>
-        <w:t>London,O</w:t>
-      </w:r>
-      <w:proofErr w:type="spellEnd"/>
-      <w:r>
-        <w:rPr>
-          <w:sz w:val="18"/>
-        </w:rPr>
-        <w:t>=</w:t>
-      </w:r>
-      <w:proofErr w:type="spellStart"/>
-      <w:r>
-        <w:rPr>
-          <w:sz w:val="18"/>
-        </w:rPr>
-        <w:t>Controller,CN</w:t>
-      </w:r>
-      <w:proofErr w:type="spellEnd"/>
-      <w:r>
-        <w:rPr>
-          <w:sz w:val="18"/>
-        </w:rPr>
-        <w:t>=</w:t>
-      </w:r>
-      <w:proofErr w:type="spellStart"/>
-      <w:r>
-        <w:rPr>
-          <w:sz w:val="18"/>
-        </w:rPr>
-        <w:t>corda.notary.validating</w:t>
-      </w:r>
-      <w:proofErr w:type="spellEnd"/>
-      <w:r>
-        <w:rPr>
-          <w:sz w:val="18"/>
-        </w:rPr>
-        <w:t>",</w:t>
-      </w:r>
-    </w:p>
-    <w:p>
-      <w:pPr>
-        <w:spacing w:after="0" w:line="240" w:lineRule="auto"/>
-        <w:rPr>
-          <w:sz w:val="18"/>
-        </w:rPr>
-      </w:pPr>
-      <w:r>
-        <w:rPr>
-          <w:sz w:val="18"/>
-        </w:rPr>
-        <w:t xml:space="preserve">            "</w:t>
-      </w:r>
-      <w:proofErr w:type="gramStart"/>
-      <w:r>
-        <w:rPr>
-          <w:sz w:val="18"/>
-        </w:rPr>
-        <w:t>encumbrance</w:t>
-      </w:r>
-      <w:proofErr w:type="gramEnd"/>
-      <w:r>
-        <w:rPr>
-          <w:sz w:val="18"/>
-        </w:rPr>
-        <w:t>": null,</w:t>
-      </w:r>
-    </w:p>
-    <w:p>
-      <w:pPr>
-        <w:spacing w:after="0" w:line="240" w:lineRule="auto"/>
-        <w:rPr>
-          <w:sz w:val="18"/>
-        </w:rPr>
-      </w:pPr>
-      <w:r>
-        <w:rPr>
-          <w:sz w:val="18"/>
-        </w:rPr>
-        <w:t xml:space="preserve">            "</w:t>
-      </w:r>
-      <w:proofErr w:type="gramStart"/>
-      <w:r>
-        <w:rPr>
-          <w:sz w:val="18"/>
-        </w:rPr>
-        <w:t>constraint</w:t>
-      </w:r>
-      <w:proofErr w:type="gramEnd"/>
-      <w:r>
-        <w:rPr>
-          <w:sz w:val="18"/>
-        </w:rPr>
-        <w:t>": {</w:t>
-      </w:r>
-    </w:p>
-    <w:p>
-      <w:pPr>
-        <w:spacing w:after="0" w:line="240" w:lineRule="auto"/>
-        <w:rPr>
-          <w:sz w:val="18"/>
-        </w:rPr>
-      </w:pPr>
-      <w:r>
-        <w:rPr>
-          <w:sz w:val="18"/>
-        </w:rPr>
-        <w:t xml:space="preserve">                "</w:t>
-      </w:r>
-      <w:proofErr w:type="spellStart"/>
-      <w:proofErr w:type="gramStart"/>
-      <w:r>
-        <w:rPr>
-          <w:sz w:val="18"/>
-        </w:rPr>
-        <w:t>attachmentId</w:t>
-      </w:r>
-      <w:proofErr w:type="spellEnd"/>
-      <w:proofErr w:type="gramEnd"/>
-      <w:r>
-        <w:rPr>
-          <w:sz w:val="18"/>
-        </w:rPr>
-        <w:t>": "32116E53F4CC37E1D17E39C6C1E445703AD23EEC6CC9D5A401D855F6C74CEE28"</w:t>
-      </w:r>
-    </w:p>
-    <w:p>
-      <w:pPr>
-        <w:spacing w:after="0" w:line="240" w:lineRule="auto"/>
-        <w:rPr>
-          <w:sz w:val="18"/>
-        </w:rPr>
-      </w:pPr>
-      <w:r>
-        <w:rPr>
-          <w:sz w:val="18"/>
-        </w:rPr>
-        <w:t xml:space="preserve">            }</w:t>
-      </w:r>
-    </w:p>
-    <w:p>
-      <w:pPr>
-        <w:spacing w:after="0" w:line="240" w:lineRule="auto"/>
-        <w:rPr>
-          <w:sz w:val="18"/>
-        </w:rPr>
-      </w:pPr>
-      <w:r>
-        <w:rPr>
-          <w:sz w:val="18"/>
-        </w:rPr>
-        <w:t xml:space="preserve">        },</w:t>
-      </w:r>
-    </w:p>
-    <w:p>
-      <w:pPr>
-        <w:spacing w:after="0" w:line="240" w:lineRule="auto"/>
-        <w:rPr>
-          <w:sz w:val="18"/>
-        </w:rPr>
-      </w:pPr>
-      <w:r>
-        <w:rPr>
-          <w:sz w:val="18"/>
-        </w:rPr>
-        <w:t xml:space="preserve">        "</w:t>
-      </w:r>
-      <w:proofErr w:type="gramStart"/>
-      <w:r>
-        <w:rPr>
-          <w:sz w:val="18"/>
-        </w:rPr>
-        <w:t>ref</w:t>
-      </w:r>
-      <w:proofErr w:type="gramEnd"/>
-      <w:r>
-        <w:rPr>
-          <w:sz w:val="18"/>
-        </w:rPr>
-        <w:t>": {</w:t>
-      </w:r>
-    </w:p>
-    <w:p>
-      <w:pPr>
-        <w:spacing w:after="0" w:line="240" w:lineRule="auto"/>
-        <w:rPr>
-          <w:sz w:val="18"/>
-        </w:rPr>
-      </w:pPr>
-      <w:r>
-        <w:rPr>
-          <w:sz w:val="18"/>
-        </w:rPr>
-        <w:t xml:space="preserve">            "</w:t>
-      </w:r>
-      <w:proofErr w:type="spellStart"/>
-      <w:proofErr w:type="gramStart"/>
-      <w:r>
-        <w:rPr>
-          <w:sz w:val="18"/>
-        </w:rPr>
-        <w:t>txhash</w:t>
-      </w:r>
-      <w:proofErr w:type="spellEnd"/>
-      <w:proofErr w:type="gramEnd"/>
-      <w:r>
-        <w:rPr>
-          <w:sz w:val="18"/>
-        </w:rPr>
-        <w:t>": "C5B0B68B916D6CAC54DFBE6D68910C4B265ABF50BDD37D4AD41579C9EB3191E5",</w:t>
-      </w:r>
-    </w:p>
-    <w:p>
-      <w:pPr>
-        <w:spacing w:after="0" w:line="240" w:lineRule="auto"/>
-        <w:rPr>
-          <w:sz w:val="18"/>
-        </w:rPr>
-      </w:pPr>
-      <w:r>
-        <w:rPr>
-          <w:sz w:val="18"/>
-        </w:rPr>
-        <w:t xml:space="preserve">            "</w:t>
-      </w:r>
-      <w:proofErr w:type="gramStart"/>
-      <w:r>
-        <w:rPr>
-          <w:sz w:val="18"/>
-        </w:rPr>
-        <w:t>index</w:t>
-      </w:r>
-      <w:proofErr w:type="gramEnd"/>
-      <w:r>
-        <w:rPr>
-          <w:sz w:val="18"/>
-        </w:rPr>
-        <w:t>": 0</w:t>
-      </w:r>
-    </w:p>
-    <w:p>
-      <w:pPr>
-        <w:spacing w:after="0" w:line="240" w:lineRule="auto"/>
-        <w:rPr>
-          <w:sz w:val="18"/>
-        </w:rPr>
-      </w:pPr>
-      <w:r>
-        <w:rPr>
-          <w:sz w:val="18"/>
-        </w:rPr>
-        <w:t xml:space="preserve">        }</w:t>
-      </w:r>
-    </w:p>
-    <w:p>
-      <w:pPr>
-        <w:spacing w:after="0" w:line="240" w:lineRule="auto"/>
-        <w:rPr>
-          <w:sz w:val="18"/>
-        </w:rPr>
-      </w:pPr>
-      <w:r>
-        <w:rPr>
-          <w:sz w:val="18"/>
-        </w:rPr>
-        <w:t xml:space="preserve">    }</w:t>
+      <w:r>
+        <w:rPr>
+          <w:sz w:val="18"/>
+        </w:rPr>
+        <w:t>entityMetadata": “{‘name’ : ‘entityname’}”</w:t>
+      </w:r>
+      <w:r>
+        <w:rPr>
+          <w:sz w:val="18"/>
+        </w:rPr>
+        <w:t>,</w:t>
+      </w:r>
+    </w:p>
+    <w:p>
+      <w:pPr>
+        <w:spacing w:after="0" w:line="240" w:lineRule="auto"/>
+        <w:rPr>
+          <w:sz w:val="18"/>
+        </w:rPr>
+      </w:pPr>
+      <w:r>
+        <w:rPr>
+          <w:sz w:val="18"/>
+        </w:rPr>
+        <w:t xml:space="preserve">           "entityId": 1287</w:t>
+      </w:r>
+      <w:r>
+        <w:rPr>
+          <w:sz w:val="18"/>
+        </w:rPr>
+        <w:t>,</w:t>
+      </w:r>
+    </w:p>
+    <w:p>
+      <w:pPr>
+        <w:spacing w:after="0" w:line="240" w:lineRule="auto"/>
+        <w:rPr>
+          <w:sz w:val="18"/>
+        </w:rPr>
+      </w:pPr>
+      <w:r>
+        <w:rPr>
+          <w:sz w:val="18"/>
+        </w:rPr>
+        <w:t xml:space="preserve">           "value": 999</w:t>
+      </w:r>
+    </w:p>
+    <w:p>
+      <w:pPr>
+        <w:spacing w:after="0" w:line="240" w:lineRule="auto"/>
+        <w:rPr>
+          <w:sz w:val="18"/>
+        </w:rPr>
+      </w:pPr>
+      <w:r>
+        <w:rPr>
+          <w:sz w:val="18"/>
+        </w:rPr>
+        <w:t xml:space="preserve"> }</w:t>
       </w:r>
       <w:r>
         <w:rPr>
@@ -926,7 +283,7 @@
           <w:sz w:val="28"/>
           <w:u w:val="single"/>
         </w:rPr>
-        <w:t>GET LATEST BALANCE</w:t>
+        <w:t>GET WALLET</w:t>
       </w:r>
     </w:p>
     <w:p>
@@ -948,7 +305,7 @@
             <w:rStyle w:val="Hyperlink"/>
             <w:sz w:val="24"/>
           </w:rPr>
-          <w:t>http://localhost:10007/api/trade/getBalance</w:t>
+          <w:t>http://localhost:10007/api/trade/getWallet?id=1287</w:t>
         </w:r>
       </w:hyperlink>
       <w:r>
@@ -969,13 +326,25 @@
         <w:rPr>
           <w:sz w:val="24"/>
         </w:rPr>
-        <w:t xml:space="preserve">Description: Get balance of user, </w:t>
-      </w:r>
-      <w:r>
-        <w:rPr>
-          <w:sz w:val="24"/>
-        </w:rPr>
-        <w:t>seller and bank. Returns wallet state object.</w:t>
+        <w:t xml:space="preserve">Description: Get </w:t>
+      </w:r>
+      <w:r>
+        <w:rPr>
+          <w:sz w:val="24"/>
+        </w:rPr>
+        <w:t>Wallet details</w:t>
+      </w:r>
+      <w:r>
+        <w:rPr>
+          <w:sz w:val="24"/>
+        </w:rPr>
+        <w:t xml:space="preserve"> by id</w:t>
+      </w:r>
+      <w:r>
+        <w:rPr>
+          <w:sz w:val="24"/>
+        </w:rPr>
+        <w:t>. Returns wallet state object.</w:t>
       </w:r>
     </w:p>
     <w:p>
@@ -1016,83 +385,25 @@
         <w:rPr>
           <w:sz w:val="18"/>
         </w:rPr>
-        <w:t xml:space="preserve">        "</w:t>
-      </w:r>
-      <w:proofErr w:type="gramStart"/>
-      <w:r>
-        <w:rPr>
-          <w:sz w:val="18"/>
-        </w:rPr>
-        <w:t>state</w:t>
-      </w:r>
-      <w:proofErr w:type="gramEnd"/>
-      <w:r>
-        <w:rPr>
-          <w:sz w:val="18"/>
-        </w:rPr>
-        <w:t>": {</w:t>
-      </w:r>
-    </w:p>
-    <w:p>
-      <w:pPr>
-        <w:spacing w:after="0" w:line="240" w:lineRule="auto"/>
-        <w:rPr>
-          <w:sz w:val="18"/>
-        </w:rPr>
-      </w:pPr>
-      <w:r>
-        <w:rPr>
-          <w:sz w:val="18"/>
-        </w:rPr>
-        <w:t xml:space="preserve">            "</w:t>
-      </w:r>
-      <w:proofErr w:type="gramStart"/>
-      <w:r>
-        <w:rPr>
-          <w:sz w:val="18"/>
-        </w:rPr>
-        <w:t>data</w:t>
-      </w:r>
-      <w:proofErr w:type="gramEnd"/>
-      <w:r>
-        <w:rPr>
-          <w:sz w:val="18"/>
-        </w:rPr>
-        <w:t>": {</w:t>
-      </w:r>
-    </w:p>
-    <w:p>
-      <w:pPr>
-        <w:spacing w:after="0" w:line="240" w:lineRule="auto"/>
-        <w:rPr>
-          <w:sz w:val="18"/>
-        </w:rPr>
-      </w:pPr>
-      <w:r>
-        <w:rPr>
-          <w:sz w:val="18"/>
-        </w:rPr>
-        <w:t xml:space="preserve">                "</w:t>
-      </w:r>
-      <w:proofErr w:type="gramStart"/>
-      <w:r>
-        <w:rPr>
-          <w:sz w:val="18"/>
-        </w:rPr>
-        <w:t>user</w:t>
-      </w:r>
-      <w:proofErr w:type="gramEnd"/>
-      <w:r>
-        <w:rPr>
-          <w:sz w:val="18"/>
-        </w:rPr>
-        <w:t>": 1</w:t>
-      </w:r>
-      <w:r>
-        <w:rPr>
-          <w:sz w:val="18"/>
-        </w:rPr>
-        <w:t>00</w:t>
+        <w:t xml:space="preserve">        </w:t>
+      </w:r>
+      <w:r>
+        <w:rPr>
+          <w:sz w:val="18"/>
+        </w:rPr>
+        <w:t xml:space="preserve">  </w:t>
+      </w:r>
+      <w:r>
+        <w:rPr>
+          <w:sz w:val="18"/>
+        </w:rPr>
+        <w:t>"</w:t>
+      </w:r>
+      <w:r>
+        <w:rPr>
+          <w:sz w:val="18"/>
+        </w:rPr>
+        <w:t>entityMetadata": “{‘name’ : ‘entityname’}”</w:t>
       </w:r>
       <w:r>
         <w:rPr>
@@ -1112,27 +423,7 @@
         <w:rPr>
           <w:sz w:val="18"/>
         </w:rPr>
-        <w:t xml:space="preserve">                "</w:t>
-      </w:r>
-      <w:proofErr w:type="gramStart"/>
-      <w:r>
-        <w:rPr>
-          <w:sz w:val="18"/>
-        </w:rPr>
-        <w:t>seller</w:t>
-      </w:r>
-      <w:proofErr w:type="gramEnd"/>
-      <w:r>
-        <w:rPr>
-          <w:sz w:val="18"/>
-        </w:rPr>
-        <w:t>": 1</w:t>
-      </w:r>
-      <w:r>
-        <w:rPr>
-          <w:sz w:val="18"/>
-        </w:rPr>
-        <w:t>00</w:t>
+        <w:t xml:space="preserve">           "entityId": 1287</w:t>
       </w:r>
       <w:r>
         <w:rPr>
@@ -1152,653 +443,36 @@
         <w:rPr>
           <w:sz w:val="18"/>
         </w:rPr>
-        <w:t xml:space="preserve">                "</w:t>
-      </w:r>
-      <w:proofErr w:type="gramStart"/>
-      <w:r>
-        <w:rPr>
-          <w:sz w:val="18"/>
-        </w:rPr>
-        <w:t>bank</w:t>
-      </w:r>
-      <w:proofErr w:type="gramEnd"/>
-      <w:r>
-        <w:rPr>
-          <w:sz w:val="18"/>
-        </w:rPr>
-        <w:t>": 1</w:t>
-      </w:r>
-      <w:r>
-        <w:rPr>
-          <w:sz w:val="18"/>
-        </w:rPr>
-        <w:t>00</w:t>
-      </w:r>
-      <w:r>
-        <w:rPr>
-          <w:sz w:val="18"/>
-        </w:rPr>
-        <w:t>,</w:t>
-      </w:r>
-    </w:p>
-    <w:p>
-      <w:pPr>
-        <w:spacing w:after="0" w:line="240" w:lineRule="auto"/>
-        <w:rPr>
-          <w:sz w:val="18"/>
-        </w:rPr>
-      </w:pPr>
-      <w:r>
-        <w:rPr>
-          <w:sz w:val="18"/>
-        </w:rPr>
-        <w:t xml:space="preserve">                "</w:t>
-      </w:r>
-      <w:proofErr w:type="gramStart"/>
-      <w:r>
-        <w:rPr>
-          <w:sz w:val="18"/>
-        </w:rPr>
-        <w:t>lender</w:t>
-      </w:r>
-      <w:proofErr w:type="gramEnd"/>
-      <w:r>
-        <w:rPr>
-          <w:sz w:val="18"/>
-        </w:rPr>
-        <w:t>": "C=GB,L=</w:t>
-      </w:r>
-      <w:proofErr w:type="spellStart"/>
-      <w:r>
-        <w:rPr>
-          <w:sz w:val="18"/>
-        </w:rPr>
-        <w:t>London,O</w:t>
-      </w:r>
-      <w:proofErr w:type="spellEnd"/>
-      <w:r>
-        <w:rPr>
-          <w:sz w:val="18"/>
-        </w:rPr>
-        <w:t>=</w:t>
-      </w:r>
-      <w:proofErr w:type="spellStart"/>
-      <w:r>
-        <w:rPr>
-          <w:sz w:val="18"/>
-        </w:rPr>
-        <w:t>PartyA</w:t>
-      </w:r>
-      <w:proofErr w:type="spellEnd"/>
-      <w:r>
-        <w:rPr>
-          <w:sz w:val="18"/>
-        </w:rPr>
-        <w:t>",</w:t>
-      </w:r>
-    </w:p>
-    <w:p>
-      <w:pPr>
-        <w:spacing w:after="0" w:line="240" w:lineRule="auto"/>
-        <w:rPr>
-          <w:sz w:val="18"/>
-        </w:rPr>
-      </w:pPr>
-      <w:r>
-        <w:rPr>
-          <w:sz w:val="18"/>
-        </w:rPr>
-        <w:t xml:space="preserve">                "</w:t>
-      </w:r>
-      <w:proofErr w:type="spellStart"/>
-      <w:proofErr w:type="gramStart"/>
-      <w:r>
-        <w:rPr>
-          <w:sz w:val="18"/>
-        </w:rPr>
-        <w:t>linearId</w:t>
-      </w:r>
-      <w:proofErr w:type="spellEnd"/>
-      <w:proofErr w:type="gramEnd"/>
-      <w:r>
-        <w:rPr>
-          <w:sz w:val="18"/>
-        </w:rPr>
-        <w:t>": {</w:t>
-      </w:r>
-    </w:p>
-    <w:p>
-      <w:pPr>
-        <w:spacing w:after="0" w:line="240" w:lineRule="auto"/>
-        <w:rPr>
-          <w:sz w:val="18"/>
-        </w:rPr>
-      </w:pPr>
-      <w:r>
-        <w:rPr>
-          <w:sz w:val="18"/>
-        </w:rPr>
-        <w:t xml:space="preserve">                    "</w:t>
-      </w:r>
-      <w:proofErr w:type="spellStart"/>
-      <w:proofErr w:type="gramStart"/>
-      <w:r>
-        <w:rPr>
-          <w:sz w:val="18"/>
-        </w:rPr>
-        <w:t>externalId</w:t>
-      </w:r>
-      <w:proofErr w:type="spellEnd"/>
-      <w:proofErr w:type="gramEnd"/>
-      <w:r>
-        <w:rPr>
-          <w:sz w:val="18"/>
-        </w:rPr>
-        <w:t>": null,</w:t>
-      </w:r>
-    </w:p>
-    <w:p>
-      <w:pPr>
-        <w:spacing w:after="0" w:line="240" w:lineRule="auto"/>
-        <w:rPr>
-          <w:sz w:val="18"/>
-        </w:rPr>
-      </w:pPr>
-      <w:r>
-        <w:rPr>
-          <w:sz w:val="18"/>
-        </w:rPr>
-        <w:lastRenderedPageBreak/>
-        <w:t xml:space="preserve">                    "</w:t>
-      </w:r>
-      <w:proofErr w:type="gramStart"/>
-      <w:r>
-        <w:rPr>
-          <w:sz w:val="18"/>
-        </w:rPr>
-        <w:t>id</w:t>
-      </w:r>
-      <w:proofErr w:type="gramEnd"/>
-      <w:r>
-        <w:rPr>
-          <w:sz w:val="18"/>
-        </w:rPr>
-        <w:t>": "db52b8fa-edd2-4b8b-a3a2-eb609e791d4c"</w:t>
-      </w:r>
-    </w:p>
-    <w:p>
-      <w:pPr>
-        <w:spacing w:after="0" w:line="240" w:lineRule="auto"/>
-        <w:rPr>
-          <w:sz w:val="18"/>
-        </w:rPr>
-      </w:pPr>
-      <w:r>
-        <w:rPr>
-          <w:sz w:val="18"/>
-        </w:rPr>
-        <w:t xml:space="preserve">                },</w:t>
-      </w:r>
-    </w:p>
-    <w:p>
-      <w:pPr>
-        <w:spacing w:after="0" w:line="240" w:lineRule="auto"/>
-        <w:rPr>
-          <w:sz w:val="18"/>
-        </w:rPr>
-      </w:pPr>
-      <w:r>
-        <w:rPr>
-          <w:sz w:val="18"/>
-        </w:rPr>
-        <w:t xml:space="preserve">                "</w:t>
-      </w:r>
-      <w:proofErr w:type="gramStart"/>
-      <w:r>
-        <w:rPr>
-          <w:sz w:val="18"/>
-        </w:rPr>
-        <w:t>participants</w:t>
-      </w:r>
-      <w:proofErr w:type="gramEnd"/>
-      <w:r>
-        <w:rPr>
-          <w:sz w:val="18"/>
-        </w:rPr>
-        <w:t>": [</w:t>
-      </w:r>
-    </w:p>
-    <w:p>
-      <w:pPr>
-        <w:spacing w:after="0" w:line="240" w:lineRule="auto"/>
-        <w:rPr>
-          <w:sz w:val="18"/>
-        </w:rPr>
-      </w:pPr>
-      <w:r>
-        <w:rPr>
-          <w:sz w:val="18"/>
-        </w:rPr>
-        <w:t xml:space="preserve">                    "C=GB</w:t>
-      </w:r>
-      <w:proofErr w:type="gramStart"/>
-      <w:r>
-        <w:rPr>
-          <w:sz w:val="18"/>
-        </w:rPr>
-        <w:t>,L</w:t>
-      </w:r>
-      <w:proofErr w:type="gramEnd"/>
-      <w:r>
-        <w:rPr>
-          <w:sz w:val="18"/>
-        </w:rPr>
-        <w:t>=</w:t>
-      </w:r>
-      <w:proofErr w:type="spellStart"/>
-      <w:r>
-        <w:rPr>
-          <w:sz w:val="18"/>
-        </w:rPr>
-        <w:t>London,O</w:t>
-      </w:r>
-      <w:proofErr w:type="spellEnd"/>
-      <w:r>
-        <w:rPr>
-          <w:sz w:val="18"/>
-        </w:rPr>
-        <w:t>=</w:t>
-      </w:r>
-      <w:proofErr w:type="spellStart"/>
-      <w:r>
-        <w:rPr>
-          <w:sz w:val="18"/>
-        </w:rPr>
-        <w:t>PartyA</w:t>
-      </w:r>
-      <w:proofErr w:type="spellEnd"/>
-      <w:r>
-        <w:rPr>
-          <w:sz w:val="18"/>
-        </w:rPr>
-        <w:t>"</w:t>
-      </w:r>
-    </w:p>
-    <w:p>
-      <w:pPr>
-        <w:spacing w:after="0" w:line="240" w:lineRule="auto"/>
-        <w:rPr>
-          <w:sz w:val="18"/>
-        </w:rPr>
-      </w:pPr>
-      <w:r>
-        <w:rPr>
-          <w:sz w:val="18"/>
-        </w:rPr>
-        <w:t xml:space="preserve">                ]</w:t>
-      </w:r>
-    </w:p>
-    <w:p>
-      <w:pPr>
-        <w:spacing w:after="0" w:line="240" w:lineRule="auto"/>
-        <w:rPr>
-          <w:sz w:val="18"/>
-        </w:rPr>
-      </w:pPr>
-      <w:r>
-        <w:rPr>
-          <w:sz w:val="18"/>
-        </w:rPr>
-        <w:t xml:space="preserve">            },</w:t>
-      </w:r>
-    </w:p>
-    <w:p>
-      <w:pPr>
-        <w:spacing w:after="0" w:line="240" w:lineRule="auto"/>
-        <w:rPr>
-          <w:sz w:val="18"/>
-        </w:rPr>
-      </w:pPr>
-      <w:r>
-        <w:rPr>
-          <w:sz w:val="18"/>
-        </w:rPr>
-        <w:t xml:space="preserve">            "</w:t>
-      </w:r>
-      <w:proofErr w:type="gramStart"/>
-      <w:r>
-        <w:rPr>
-          <w:sz w:val="18"/>
-        </w:rPr>
-        <w:t>contract</w:t>
-      </w:r>
-      <w:proofErr w:type="gramEnd"/>
-      <w:r>
-        <w:rPr>
-          <w:sz w:val="18"/>
-        </w:rPr>
-        <w:t>": "</w:t>
-      </w:r>
-      <w:proofErr w:type="spellStart"/>
-      <w:r>
-        <w:rPr>
-          <w:sz w:val="18"/>
-        </w:rPr>
-        <w:t>com.example.contract.IOUContract</w:t>
-      </w:r>
-      <w:proofErr w:type="spellEnd"/>
-      <w:r>
-        <w:rPr>
-          <w:sz w:val="18"/>
-        </w:rPr>
-        <w:t>",</w:t>
-      </w:r>
-    </w:p>
-    <w:p>
-      <w:pPr>
-        <w:spacing w:after="0" w:line="240" w:lineRule="auto"/>
-        <w:rPr>
-          <w:sz w:val="18"/>
-        </w:rPr>
-      </w:pPr>
-      <w:r>
-        <w:rPr>
-          <w:sz w:val="18"/>
-        </w:rPr>
-        <w:t xml:space="preserve">            "</w:t>
-      </w:r>
-      <w:proofErr w:type="gramStart"/>
-      <w:r>
-        <w:rPr>
-          <w:sz w:val="18"/>
-        </w:rPr>
-        <w:t>notary</w:t>
-      </w:r>
-      <w:proofErr w:type="gramEnd"/>
-      <w:r>
-        <w:rPr>
-          <w:sz w:val="18"/>
-        </w:rPr>
-        <w:t>": "C=GB,L=</w:t>
-      </w:r>
-      <w:proofErr w:type="spellStart"/>
-      <w:r>
-        <w:rPr>
-          <w:sz w:val="18"/>
-        </w:rPr>
-        <w:t>London,O</w:t>
-      </w:r>
-      <w:proofErr w:type="spellEnd"/>
-      <w:r>
-        <w:rPr>
-          <w:sz w:val="18"/>
-        </w:rPr>
-        <w:t>=</w:t>
-      </w:r>
-      <w:proofErr w:type="spellStart"/>
-      <w:r>
-        <w:rPr>
-          <w:sz w:val="18"/>
-        </w:rPr>
-        <w:t>Controller,CN</w:t>
-      </w:r>
-      <w:proofErr w:type="spellEnd"/>
-      <w:r>
-        <w:rPr>
-          <w:sz w:val="18"/>
-        </w:rPr>
-        <w:t>=</w:t>
-      </w:r>
-      <w:proofErr w:type="spellStart"/>
-      <w:r>
-        <w:rPr>
-          <w:sz w:val="18"/>
-        </w:rPr>
-        <w:t>corda.notary.validating</w:t>
-      </w:r>
-      <w:proofErr w:type="spellEnd"/>
-      <w:r>
-        <w:rPr>
-          <w:sz w:val="18"/>
-        </w:rPr>
-        <w:t>",</w:t>
-      </w:r>
-    </w:p>
-    <w:p>
-      <w:pPr>
-        <w:spacing w:after="0" w:line="240" w:lineRule="auto"/>
-        <w:rPr>
-          <w:sz w:val="18"/>
-        </w:rPr>
-      </w:pPr>
-      <w:r>
-        <w:rPr>
-          <w:sz w:val="18"/>
-        </w:rPr>
-        <w:t xml:space="preserve">            "</w:t>
-      </w:r>
-      <w:proofErr w:type="gramStart"/>
-      <w:r>
-        <w:rPr>
-          <w:sz w:val="18"/>
-        </w:rPr>
-        <w:t>encumbrance</w:t>
-      </w:r>
-      <w:proofErr w:type="gramEnd"/>
-      <w:r>
-        <w:rPr>
-          <w:sz w:val="18"/>
-        </w:rPr>
-        <w:t>": null,</w:t>
-      </w:r>
-    </w:p>
-    <w:p>
-      <w:pPr>
-        <w:spacing w:after="0" w:line="240" w:lineRule="auto"/>
-        <w:rPr>
-          <w:sz w:val="18"/>
-        </w:rPr>
-      </w:pPr>
-      <w:r>
-        <w:rPr>
-          <w:sz w:val="18"/>
-        </w:rPr>
-        <w:t xml:space="preserve">            "</w:t>
-      </w:r>
-      <w:proofErr w:type="gramStart"/>
-      <w:r>
-        <w:rPr>
-          <w:sz w:val="18"/>
-        </w:rPr>
-        <w:t>constraint</w:t>
-      </w:r>
-      <w:proofErr w:type="gramEnd"/>
-      <w:r>
-        <w:rPr>
-          <w:sz w:val="18"/>
-        </w:rPr>
-        <w:t>": {</w:t>
-      </w:r>
-    </w:p>
-    <w:p>
-      <w:pPr>
-        <w:spacing w:after="0" w:line="240" w:lineRule="auto"/>
-        <w:rPr>
-          <w:sz w:val="18"/>
-        </w:rPr>
-      </w:pPr>
-      <w:r>
-        <w:rPr>
-          <w:sz w:val="18"/>
-        </w:rPr>
-        <w:t xml:space="preserve">                "</w:t>
-      </w:r>
-      <w:proofErr w:type="spellStart"/>
-      <w:proofErr w:type="gramStart"/>
-      <w:r>
-        <w:rPr>
-          <w:sz w:val="18"/>
-        </w:rPr>
-        <w:t>attachmentId</w:t>
-      </w:r>
-      <w:proofErr w:type="spellEnd"/>
-      <w:proofErr w:type="gramEnd"/>
-      <w:r>
-        <w:rPr>
-          <w:sz w:val="18"/>
-        </w:rPr>
-        <w:t>": "32116E53F4CC37E1D17E39C6C1E445703AD23EEC6CC9D5A401D855F6C74CEE28"</w:t>
-      </w:r>
-    </w:p>
-    <w:p>
-      <w:pPr>
-        <w:spacing w:after="0" w:line="240" w:lineRule="auto"/>
-        <w:rPr>
-          <w:sz w:val="18"/>
-        </w:rPr>
-      </w:pPr>
-      <w:r>
-        <w:rPr>
-          <w:sz w:val="18"/>
-        </w:rPr>
-        <w:t xml:space="preserve">            }</w:t>
-      </w:r>
-    </w:p>
-    <w:p>
-      <w:pPr>
-        <w:spacing w:after="0" w:line="240" w:lineRule="auto"/>
-        <w:rPr>
-          <w:sz w:val="18"/>
-        </w:rPr>
-      </w:pPr>
-      <w:r>
-        <w:rPr>
-          <w:sz w:val="18"/>
-        </w:rPr>
-        <w:t xml:space="preserve">        },</w:t>
-      </w:r>
-    </w:p>
-    <w:p>
-      <w:pPr>
-        <w:spacing w:after="0" w:line="240" w:lineRule="auto"/>
-        <w:rPr>
-          <w:sz w:val="18"/>
-        </w:rPr>
-      </w:pPr>
-      <w:r>
-        <w:rPr>
-          <w:sz w:val="18"/>
-        </w:rPr>
-        <w:t xml:space="preserve">        "</w:t>
-      </w:r>
-      <w:proofErr w:type="gramStart"/>
-      <w:r>
-        <w:rPr>
-          <w:sz w:val="18"/>
-        </w:rPr>
-        <w:t>ref</w:t>
-      </w:r>
-      <w:proofErr w:type="gramEnd"/>
-      <w:r>
-        <w:rPr>
-          <w:sz w:val="18"/>
-        </w:rPr>
-        <w:t>": {</w:t>
-      </w:r>
-    </w:p>
-    <w:p>
-      <w:pPr>
-        <w:spacing w:after="0" w:line="240" w:lineRule="auto"/>
-        <w:rPr>
-          <w:sz w:val="18"/>
-        </w:rPr>
-      </w:pPr>
-      <w:r>
-        <w:rPr>
-          <w:sz w:val="18"/>
-        </w:rPr>
-        <w:t xml:space="preserve">            "</w:t>
-      </w:r>
-      <w:proofErr w:type="spellStart"/>
-      <w:proofErr w:type="gramStart"/>
-      <w:r>
-        <w:rPr>
-          <w:sz w:val="18"/>
-        </w:rPr>
-        <w:t>txhash</w:t>
-      </w:r>
-      <w:proofErr w:type="spellEnd"/>
-      <w:proofErr w:type="gramEnd"/>
-      <w:r>
-        <w:rPr>
-          <w:sz w:val="18"/>
-        </w:rPr>
-        <w:t>": "C5B0B68B916D6CAC54DFBE6D68910C4B265ABF50BDD37D4AD41579C9EB3191E5",</w:t>
-      </w:r>
-    </w:p>
-    <w:p>
-      <w:pPr>
-        <w:spacing w:after="0" w:line="240" w:lineRule="auto"/>
-        <w:rPr>
-          <w:sz w:val="18"/>
-        </w:rPr>
-      </w:pPr>
-      <w:r>
-        <w:rPr>
-          <w:sz w:val="18"/>
-        </w:rPr>
-        <w:t xml:space="preserve">            "</w:t>
-      </w:r>
-      <w:proofErr w:type="gramStart"/>
-      <w:r>
-        <w:rPr>
-          <w:sz w:val="18"/>
-        </w:rPr>
-        <w:t>index</w:t>
-      </w:r>
-      <w:proofErr w:type="gramEnd"/>
-      <w:r>
-        <w:rPr>
-          <w:sz w:val="18"/>
-        </w:rPr>
-        <w:t>": 0</w:t>
-      </w:r>
-    </w:p>
-    <w:p>
-      <w:pPr>
-        <w:spacing w:after="0" w:line="240" w:lineRule="auto"/>
-        <w:rPr>
-          <w:sz w:val="18"/>
-        </w:rPr>
-      </w:pPr>
-      <w:r>
-        <w:rPr>
-          <w:sz w:val="18"/>
-        </w:rPr>
-        <w:t xml:space="preserve">        }</w:t>
-      </w:r>
-    </w:p>
-    <w:p>
-      <w:pPr>
-        <w:spacing w:after="0" w:line="240" w:lineRule="auto"/>
-        <w:rPr>
-          <w:sz w:val="18"/>
-        </w:rPr>
-      </w:pPr>
-      <w:r>
-        <w:rPr>
-          <w:sz w:val="18"/>
-        </w:rPr>
-        <w:t xml:space="preserve">    }</w:t>
-      </w:r>
-    </w:p>
-    <w:p>
-      <w:pPr>
-        <w:spacing w:after="0" w:line="240" w:lineRule="auto"/>
-        <w:rPr>
-          <w:sz w:val="18"/>
-        </w:rPr>
-      </w:pPr>
+        <w:t xml:space="preserve">           "value": 999</w:t>
+      </w:r>
+    </w:p>
+    <w:p>
+      <w:pPr>
+        <w:spacing w:after="0" w:line="240" w:lineRule="auto"/>
+        <w:rPr>
+          <w:sz w:val="18"/>
+        </w:rPr>
+      </w:pPr>
+      <w:r>
+        <w:rPr>
+          <w:sz w:val="18"/>
+        </w:rPr>
+        <w:t xml:space="preserve"> }</w:t>
+      </w:r>
+    </w:p>
+    <w:p>
+      <w:pPr>
+        <w:spacing w:after="0" w:line="240" w:lineRule="auto"/>
+        <w:rPr>
+          <w:sz w:val="18"/>
+        </w:rPr>
+      </w:pPr>
+      <w:r>
+        <w:rPr>
+          <w:sz w:val="18"/>
+        </w:rPr>
+        <w:br/>
+      </w:r>
     </w:p>
     <w:p>
       <w:pPr>
@@ -1820,26 +494,20 @@
           <w:sz w:val="28"/>
           <w:u w:val="single"/>
         </w:rPr>
-        <w:t>SEND TRANSACTION</w:t>
-      </w:r>
-    </w:p>
-    <w:p>
-      <w:pPr>
-        <w:rPr>
-          <w:sz w:val="24"/>
-        </w:rPr>
-      </w:pPr>
-      <w:r>
-        <w:rPr>
-          <w:sz w:val="24"/>
-        </w:rPr>
-        <w:t>PUT</w:t>
-      </w:r>
-      <w:r>
-        <w:rPr>
-          <w:sz w:val="24"/>
-        </w:rPr>
-        <w:t xml:space="preserve"> </w:t>
+        <w:t>TRANSFER</w:t>
+      </w:r>
+    </w:p>
+    <w:p>
+      <w:pPr>
+        <w:rPr>
+          <w:sz w:val="24"/>
+        </w:rPr>
+      </w:pPr>
+      <w:r>
+        <w:rPr>
+          <w:sz w:val="24"/>
+        </w:rPr>
+        <w:t xml:space="preserve">PUT </w:t>
       </w:r>
       <w:hyperlink r:id="rId9" w:history="1">
         <w:r>
@@ -1847,7 +515,7 @@
             <w:rStyle w:val="Hyperlink"/>
             <w:sz w:val="24"/>
           </w:rPr>
-          <w:t>http://localhost:10007/api/trade/transfer-amount</w:t>
+          <w:t>http://localhost:10007/api/trade/transfer</w:t>
         </w:r>
       </w:hyperlink>
       <w:r>
@@ -1873,13 +541,7 @@
         <w:rPr>
           <w:sz w:val="24"/>
         </w:rPr>
-        <w:t xml:space="preserve">Description: </w:t>
-      </w:r>
-      <w:r>
-        <w:rPr>
-          <w:sz w:val="24"/>
-        </w:rPr>
-        <w:t>Transfer amount from one account to another</w:t>
+        <w:t>Description: Transfer amount from one account to another</w:t>
       </w:r>
     </w:p>
     <w:p>
@@ -1915,40 +577,8 @@
           <w:szCs w:val="18"/>
           <w:shd w:val="clear" w:color="auto" w:fill="FFFFFF"/>
         </w:rPr>
-        <w:t>Content-Type</w:t>
-      </w:r>
-      <w:r>
-        <w:rPr>
-          <w:rFonts w:ascii="Helvetica" w:hAnsi="Helvetica" w:cs="Helvetica"/>
-          <w:color w:val="505050"/>
-          <w:sz w:val="18"/>
-          <w:szCs w:val="18"/>
-          <w:shd w:val="clear" w:color="auto" w:fill="FFFFFF"/>
-        </w:rPr>
-        <w:t xml:space="preserve"> : </w:t>
-      </w:r>
-      <w:r>
-        <w:rPr>
-          <w:rFonts w:ascii="Helvetica" w:hAnsi="Helvetica" w:cs="Helvetica"/>
-          <w:color w:val="505050"/>
-          <w:sz w:val="18"/>
-          <w:szCs w:val="18"/>
-          <w:shd w:val="clear" w:color="auto" w:fill="FFFFFF"/>
-        </w:rPr>
-        <w:t>application/x-www-form-</w:t>
-      </w:r>
-      <w:proofErr w:type="spellStart"/>
-      <w:r>
-        <w:rPr>
-          <w:rFonts w:ascii="Helvetica" w:hAnsi="Helvetica" w:cs="Helvetica"/>
-          <w:color w:val="505050"/>
-          <w:sz w:val="18"/>
-          <w:szCs w:val="18"/>
-          <w:shd w:val="clear" w:color="auto" w:fill="FFFFFF"/>
-        </w:rPr>
-        <w:t>urlencoded</w:t>
-      </w:r>
-      <w:proofErr w:type="spellEnd"/>
+        <w:t>Content-Type : application/x-www-form-urlencoded</w:t>
+      </w:r>
     </w:p>
     <w:p>
       <w:pPr>
@@ -2014,7 +644,7 @@
           <w:szCs w:val="18"/>
           <w:shd w:val="clear" w:color="auto" w:fill="FFFFFF"/>
         </w:rPr>
-        <w:t>bank</w:t>
+        <w:t>1287  (Possible input</w:t>
       </w:r>
       <w:r>
         <w:rPr>
@@ -2024,7 +654,27 @@
           <w:szCs w:val="18"/>
           <w:shd w:val="clear" w:color="auto" w:fill="FFFFFF"/>
         </w:rPr>
-        <w:t xml:space="preserve">  (Possible inputs : bank/user/seller)</w:t>
+        <w:t xml:space="preserve"> : bank/user/seller</w:t>
+      </w:r>
+      <w:r>
+        <w:rPr>
+          <w:rFonts w:ascii="Helvetica" w:hAnsi="Helvetica" w:cs="Helvetica"/>
+          <w:color w:val="505050"/>
+          <w:sz w:val="18"/>
+          <w:szCs w:val="18"/>
+          <w:shd w:val="clear" w:color="auto" w:fill="FFFFFF"/>
+        </w:rPr>
+        <w:t xml:space="preserve"> id</w:t>
+      </w:r>
+      <w:r>
+        <w:rPr>
+          <w:rFonts w:ascii="Helvetica" w:hAnsi="Helvetica" w:cs="Helvetica"/>
+          <w:color w:val="505050"/>
+          <w:sz w:val="18"/>
+          <w:szCs w:val="18"/>
+          <w:shd w:val="clear" w:color="auto" w:fill="FFFFFF"/>
+        </w:rPr>
+        <w:t>)</w:t>
       </w:r>
     </w:p>
     <w:p>
@@ -2047,7 +697,7 @@
           <w:szCs w:val="18"/>
           <w:shd w:val="clear" w:color="auto" w:fill="FFFFFF"/>
         </w:rPr>
-        <w:t>to</w:t>
+        <w:t>to : 2287</w:t>
       </w:r>
       <w:r>
         <w:rPr>
@@ -2057,7 +707,27 @@
           <w:szCs w:val="18"/>
           <w:shd w:val="clear" w:color="auto" w:fill="FFFFFF"/>
         </w:rPr>
-        <w:t xml:space="preserve"> : bank  (Possible inputs : bank/user/seller)</w:t>
+        <w:t xml:space="preserve">  (Possible inputs : bank/user/seller</w:t>
+      </w:r>
+      <w:r>
+        <w:rPr>
+          <w:rFonts w:ascii="Helvetica" w:hAnsi="Helvetica" w:cs="Helvetica"/>
+          <w:color w:val="505050"/>
+          <w:sz w:val="18"/>
+          <w:szCs w:val="18"/>
+          <w:shd w:val="clear" w:color="auto" w:fill="FFFFFF"/>
+        </w:rPr>
+        <w:t xml:space="preserve"> id</w:t>
+      </w:r>
+      <w:r>
+        <w:rPr>
+          <w:rFonts w:ascii="Helvetica" w:hAnsi="Helvetica" w:cs="Helvetica"/>
+          <w:color w:val="505050"/>
+          <w:sz w:val="18"/>
+          <w:szCs w:val="18"/>
+          <w:shd w:val="clear" w:color="auto" w:fill="FFFFFF"/>
+        </w:rPr>
+        <w:t>)</w:t>
       </w:r>
     </w:p>
     <w:p>
@@ -2080,7 +750,7 @@
           <w:szCs w:val="18"/>
           <w:shd w:val="clear" w:color="auto" w:fill="FFFFFF"/>
         </w:rPr>
-        <w:t>amount</w:t>
+        <w:t>value</w:t>
       </w:r>
       <w:r>
         <w:rPr>
@@ -2090,17 +760,7 @@
           <w:szCs w:val="18"/>
           <w:shd w:val="clear" w:color="auto" w:fill="FFFFFF"/>
         </w:rPr>
-        <w:t xml:space="preserve"> : </w:t>
-      </w:r>
-      <w:r>
-        <w:rPr>
-          <w:rFonts w:ascii="Helvetica" w:hAnsi="Helvetica" w:cs="Helvetica"/>
-          <w:color w:val="505050"/>
-          <w:sz w:val="18"/>
-          <w:szCs w:val="18"/>
-          <w:shd w:val="clear" w:color="auto" w:fill="FFFFFF"/>
-        </w:rPr>
-        <w:t>10</w:t>
+        <w:t xml:space="preserve"> : 10</w:t>
       </w:r>
     </w:p>
     <w:p>
@@ -2136,30 +796,24 @@
         <w:rPr>
           <w:sz w:val="18"/>
         </w:rPr>
-        <w:t>{'</w:t>
-      </w:r>
-      <w:proofErr w:type="spellStart"/>
-      <w:r>
-        <w:rPr>
-          <w:sz w:val="18"/>
-        </w:rPr>
-        <w:t>txHash</w:t>
-      </w:r>
-      <w:proofErr w:type="spellEnd"/>
-      <w:r>
-        <w:rPr>
-          <w:sz w:val="18"/>
-        </w:rPr>
-        <w:t xml:space="preserve">': </w:t>
-      </w:r>
-      <w:proofErr w:type="gramStart"/>
-      <w:r>
-        <w:rPr>
-          <w:sz w:val="18"/>
-        </w:rPr>
-        <w:t>9B0E116D1BE022A5D5EFBB8F229588A0566C22AB9AF75BCC72E98BA981363770 }</w:t>
-      </w:r>
-      <w:proofErr w:type="gramEnd"/>
+        <w:t>{'txHash': 9B0E116D1BE022A5D5EFBB8F229588A0566C22AB9AF75BCC72E98BA981363770 }</w:t>
+      </w:r>
+    </w:p>
+    <w:p>
+      <w:pPr>
+        <w:spacing w:after="0" w:line="240" w:lineRule="auto"/>
+        <w:rPr>
+          <w:sz w:val="18"/>
+        </w:rPr>
+      </w:pPr>
+    </w:p>
+    <w:p>
+      <w:pPr>
+        <w:spacing w:after="0" w:line="240" w:lineRule="auto"/>
+        <w:rPr>
+          <w:sz w:val="18"/>
+        </w:rPr>
+      </w:pPr>
     </w:p>
     <w:p>
       <w:pPr>
@@ -2189,7 +843,8 @@
           <w:sz w:val="28"/>
           <w:u w:val="single"/>
         </w:rPr>
-        <w:t>LOAD BALANCE</w:t>
+        <w:lastRenderedPageBreak/>
+        <w:t>ONBOARD WALLET</w:t>
       </w:r>
     </w:p>
     <w:p>
@@ -2210,7 +865,7 @@
             <w:rStyle w:val="Hyperlink"/>
             <w:sz w:val="24"/>
           </w:rPr>
-          <w:t>http://localhost:10007/api/trade/load-balance</w:t>
+          <w:t>http://localhost:10007/api/trade/onboardWallet</w:t>
         </w:r>
       </w:hyperlink>
       <w:r>
@@ -2236,7 +891,13 @@
         <w:rPr>
           <w:sz w:val="24"/>
         </w:rPr>
-        <w:t>Load balance to any specific account (user, seller or bank)</w:t>
+        <w:t>Create wallet</w:t>
+      </w:r>
+      <w:r>
+        <w:rPr>
+          <w:sz w:val="24"/>
+        </w:rPr>
+        <w:t xml:space="preserve"> (user, seller or bank)</w:t>
       </w:r>
     </w:p>
     <w:p>
@@ -2273,20 +934,8 @@
           <w:szCs w:val="18"/>
           <w:shd w:val="clear" w:color="auto" w:fill="FFFFFF"/>
         </w:rPr>
-        <w:t>Content-Type : application/x-www-form-</w:t>
-      </w:r>
-      <w:proofErr w:type="spellStart"/>
-      <w:r>
-        <w:rPr>
-          <w:rFonts w:ascii="Helvetica" w:hAnsi="Helvetica" w:cs="Helvetica"/>
-          <w:color w:val="505050"/>
-          <w:sz w:val="18"/>
-          <w:szCs w:val="18"/>
-          <w:shd w:val="clear" w:color="auto" w:fill="FFFFFF"/>
-        </w:rPr>
-        <w:t>urlencoded</w:t>
-      </w:r>
-      <w:proofErr w:type="spellEnd"/>
+        <w:t>Content-Type : application/x-www-form-urlencoded</w:t>
+      </w:r>
     </w:p>
     <w:p>
       <w:pPr>
@@ -2322,7 +971,17 @@
           <w:szCs w:val="18"/>
           <w:shd w:val="clear" w:color="auto" w:fill="FFFFFF"/>
         </w:rPr>
-        <w:t>to : bank  (Possible inputs : bank/user/seller)</w:t>
+        <w:t xml:space="preserve">entityMetadata : </w:t>
+      </w:r>
+      <w:r>
+        <w:rPr>
+          <w:rFonts w:ascii="Helvetica" w:hAnsi="Helvetica" w:cs="Helvetica"/>
+          <w:color w:val="505050"/>
+          <w:sz w:val="18"/>
+          <w:szCs w:val="18"/>
+          <w:shd w:val="clear" w:color="auto" w:fill="FFFFFF"/>
+        </w:rPr>
+        <w:t>“{‘name’ : ‘entityname’}”,</w:t>
       </w:r>
     </w:p>
     <w:p>
@@ -2345,6 +1004,79 @@
           <w:szCs w:val="18"/>
           <w:shd w:val="clear" w:color="auto" w:fill="FFFFFF"/>
         </w:rPr>
+        <w:t>entityId</w:t>
+      </w:r>
+      <w:r>
+        <w:rPr>
+          <w:rFonts w:ascii="Helvetica" w:hAnsi="Helvetica" w:cs="Helvetica"/>
+          <w:color w:val="505050"/>
+          <w:sz w:val="18"/>
+          <w:szCs w:val="18"/>
+          <w:shd w:val="clear" w:color="auto" w:fill="FFFFFF"/>
+        </w:rPr>
+        <w:t xml:space="preserve"> : </w:t>
+      </w:r>
+      <w:r>
+        <w:rPr>
+          <w:rFonts w:ascii="Helvetica" w:hAnsi="Helvetica" w:cs="Helvetica"/>
+          <w:color w:val="505050"/>
+          <w:sz w:val="18"/>
+          <w:szCs w:val="18"/>
+          <w:shd w:val="clear" w:color="auto" w:fill="FFFFFF"/>
+        </w:rPr>
+        <w:t>2323</w:t>
+      </w:r>
+      <w:r>
+        <w:rPr>
+          <w:rFonts w:ascii="Helvetica" w:hAnsi="Helvetica" w:cs="Helvetica"/>
+          <w:color w:val="505050"/>
+          <w:sz w:val="18"/>
+          <w:szCs w:val="18"/>
+          <w:shd w:val="clear" w:color="auto" w:fill="FFFFFF"/>
+        </w:rPr>
+        <w:t xml:space="preserve">  (Possible inputs : bank/user/seller</w:t>
+      </w:r>
+      <w:r>
+        <w:rPr>
+          <w:rFonts w:ascii="Helvetica" w:hAnsi="Helvetica" w:cs="Helvetica"/>
+          <w:color w:val="505050"/>
+          <w:sz w:val="18"/>
+          <w:szCs w:val="18"/>
+          <w:shd w:val="clear" w:color="auto" w:fill="FFFFFF"/>
+        </w:rPr>
+        <w:t xml:space="preserve"> id</w:t>
+      </w:r>
+      <w:r>
+        <w:rPr>
+          <w:rFonts w:ascii="Helvetica" w:hAnsi="Helvetica" w:cs="Helvetica"/>
+          <w:color w:val="505050"/>
+          <w:sz w:val="18"/>
+          <w:szCs w:val="18"/>
+          <w:shd w:val="clear" w:color="auto" w:fill="FFFFFF"/>
+        </w:rPr>
+        <w:t>)</w:t>
+      </w:r>
+    </w:p>
+    <w:p>
+      <w:pPr>
+        <w:pStyle w:val="ListParagraph"/>
+        <w:numPr>
+          <w:ilvl w:val="0"/>
+          <w:numId w:val="12"/>
+        </w:numPr>
+        <w:spacing w:after="0" w:line="240" w:lineRule="auto"/>
+        <w:rPr>
+          <w:sz w:val="24"/>
+        </w:rPr>
+      </w:pPr>
+      <w:r>
+        <w:rPr>
+          <w:rFonts w:ascii="Helvetica" w:hAnsi="Helvetica" w:cs="Helvetica"/>
+          <w:color w:val="505050"/>
+          <w:sz w:val="18"/>
+          <w:szCs w:val="18"/>
+          <w:shd w:val="clear" w:color="auto" w:fill="FFFFFF"/>
+        </w:rPr>
         <w:t>amount : 10</w:t>
       </w:r>
     </w:p>
@@ -2381,49 +1113,141 @@
         <w:rPr>
           <w:sz w:val="18"/>
         </w:rPr>
-        <w:t>{'</w:t>
-      </w:r>
-      <w:proofErr w:type="spellStart"/>
-      <w:r>
-        <w:rPr>
-          <w:sz w:val="18"/>
-        </w:rPr>
-        <w:t>txHash</w:t>
-      </w:r>
-      <w:proofErr w:type="spellEnd"/>
-      <w:r>
-        <w:rPr>
-          <w:sz w:val="18"/>
-        </w:rPr>
-        <w:t xml:space="preserve">': </w:t>
-      </w:r>
-      <w:proofErr w:type="gramStart"/>
-      <w:r>
-        <w:rPr>
-          <w:sz w:val="18"/>
-        </w:rPr>
-        <w:t>9B0E116D1BE022A5D5EFBB8F229588A0566C22AB9AF75BCC72E98BA981363770 }</w:t>
-      </w:r>
-      <w:proofErr w:type="gramEnd"/>
-    </w:p>
-    <w:p>
-      <w:pPr>
-        <w:rPr>
-          <w:sz w:val="24"/>
-        </w:rPr>
-      </w:pPr>
-    </w:p>
-    <w:p>
-      <w:pPr>
-        <w:rPr>
-          <w:sz w:val="24"/>
-        </w:rPr>
-      </w:pPr>
-    </w:p>
-    <w:p>
-      <w:pPr>
-        <w:rPr>
-          <w:sz w:val="24"/>
+        <w:t>{'txHash': 9B0E116D1BE022A5D5EFBB8F229588A0566C22AB9AF75BCC72E98BA981363770 }</w:t>
+      </w:r>
+    </w:p>
+    <w:p>
+      <w:pPr>
+        <w:rPr>
+          <w:sz w:val="24"/>
+        </w:rPr>
+      </w:pPr>
+    </w:p>
+    <w:p>
+      <w:pPr>
+        <w:rPr>
+          <w:b/>
+          <w:sz w:val="32"/>
+        </w:rPr>
+      </w:pPr>
+    </w:p>
+    <w:p>
+      <w:pPr>
+        <w:rPr>
+          <w:b/>
+          <w:sz w:val="32"/>
+        </w:rPr>
+      </w:pPr>
+    </w:p>
+    <w:p>
+      <w:pPr>
+        <w:rPr>
+          <w:b/>
+          <w:sz w:val="32"/>
+        </w:rPr>
+      </w:pPr>
+    </w:p>
+    <w:p>
+      <w:pPr>
+        <w:rPr>
+          <w:b/>
+          <w:sz w:val="32"/>
+        </w:rPr>
+      </w:pPr>
+    </w:p>
+    <w:p>
+      <w:pPr>
+        <w:rPr>
+          <w:b/>
+          <w:sz w:val="32"/>
+        </w:rPr>
+      </w:pPr>
+    </w:p>
+    <w:p>
+      <w:pPr>
+        <w:rPr>
+          <w:b/>
+          <w:sz w:val="32"/>
+        </w:rPr>
+      </w:pPr>
+    </w:p>
+    <w:p>
+      <w:pPr>
+        <w:rPr>
+          <w:b/>
+          <w:sz w:val="32"/>
+        </w:rPr>
+      </w:pPr>
+    </w:p>
+    <w:p>
+      <w:pPr>
+        <w:rPr>
+          <w:b/>
+          <w:sz w:val="32"/>
+        </w:rPr>
+      </w:pPr>
+    </w:p>
+    <w:p>
+      <w:pPr>
+        <w:rPr>
+          <w:b/>
+          <w:sz w:val="32"/>
+        </w:rPr>
+      </w:pPr>
+    </w:p>
+    <w:p>
+      <w:pPr>
+        <w:rPr>
+          <w:b/>
+          <w:sz w:val="32"/>
+        </w:rPr>
+      </w:pPr>
+    </w:p>
+    <w:p>
+      <w:pPr>
+        <w:rPr>
+          <w:b/>
+          <w:sz w:val="32"/>
+        </w:rPr>
+      </w:pPr>
+    </w:p>
+    <w:p>
+      <w:pPr>
+        <w:rPr>
+          <w:b/>
+          <w:sz w:val="32"/>
+        </w:rPr>
+      </w:pPr>
+    </w:p>
+    <w:p>
+      <w:pPr>
+        <w:rPr>
+          <w:b/>
+          <w:sz w:val="32"/>
+        </w:rPr>
+      </w:pPr>
+    </w:p>
+    <w:p>
+      <w:pPr>
+        <w:rPr>
+          <w:b/>
+          <w:sz w:val="32"/>
+        </w:rPr>
+      </w:pPr>
+    </w:p>
+    <w:p>
+      <w:pPr>
+        <w:rPr>
+          <w:b/>
+          <w:sz w:val="32"/>
+        </w:rPr>
+      </w:pPr>
+    </w:p>
+    <w:p>
+      <w:pPr>
+        <w:rPr>
+          <w:b/>
+          <w:sz w:val="32"/>
         </w:rPr>
       </w:pPr>
     </w:p>
@@ -2580,347 +1404,133 @@
         <w:rPr>
           <w:sz w:val="18"/>
         </w:rPr>
-        <w:t xml:space="preserve">        "</w:t>
-      </w:r>
-      <w:proofErr w:type="gramStart"/>
-      <w:r>
-        <w:rPr>
-          <w:sz w:val="18"/>
-        </w:rPr>
-        <w:t>state</w:t>
-      </w:r>
-      <w:proofErr w:type="gramEnd"/>
-      <w:r>
-        <w:rPr>
-          <w:sz w:val="18"/>
-        </w:rPr>
-        <w:t>": {</w:t>
-      </w:r>
-    </w:p>
-    <w:p>
-      <w:pPr>
-        <w:spacing w:after="0" w:line="240" w:lineRule="auto"/>
-        <w:rPr>
-          <w:sz w:val="18"/>
-        </w:rPr>
-      </w:pPr>
-      <w:r>
-        <w:rPr>
-          <w:sz w:val="18"/>
-        </w:rPr>
-        <w:t xml:space="preserve">            "</w:t>
-      </w:r>
-      <w:proofErr w:type="gramStart"/>
-      <w:r>
-        <w:rPr>
-          <w:sz w:val="18"/>
-        </w:rPr>
-        <w:t>data</w:t>
-      </w:r>
-      <w:proofErr w:type="gramEnd"/>
-      <w:r>
-        <w:rPr>
-          <w:sz w:val="18"/>
-        </w:rPr>
-        <w:t>": {</w:t>
-      </w:r>
-    </w:p>
-    <w:p>
-      <w:pPr>
-        <w:spacing w:after="0" w:line="240" w:lineRule="auto"/>
-        <w:rPr>
-          <w:sz w:val="18"/>
-        </w:rPr>
-      </w:pPr>
-      <w:r>
-        <w:rPr>
-          <w:sz w:val="18"/>
-        </w:rPr>
-        <w:t xml:space="preserve">                "data": "{\"vendor\": {\"name\" : \"vendor name\"}, \"products\" : [{\"name\": \"name1\", \"quantity\": 1,\"price\": 50}, {\"name\": \"name1\", \"quantity\": 1,\"price\": 50}], \"shipping\" : {\"to\" : \"address\"}, \"</w:t>
-      </w:r>
-      <w:proofErr w:type="spellStart"/>
-      <w:r>
-        <w:rPr>
-          <w:sz w:val="18"/>
-        </w:rPr>
-        <w:t>TnC</w:t>
-      </w:r>
-      <w:proofErr w:type="spellEnd"/>
-      <w:r>
-        <w:rPr>
-          <w:sz w:val="18"/>
-        </w:rPr>
-        <w:t>\" : \"</w:t>
-      </w:r>
-      <w:proofErr w:type="spellStart"/>
-      <w:r>
-        <w:rPr>
-          <w:sz w:val="18"/>
-        </w:rPr>
-        <w:t>TnC</w:t>
-      </w:r>
-      <w:proofErr w:type="spellEnd"/>
-      <w:r>
-        <w:rPr>
-          <w:sz w:val="18"/>
-        </w:rPr>
-        <w:t>\"}",</w:t>
-      </w:r>
-    </w:p>
-    <w:p>
-      <w:pPr>
-        <w:spacing w:after="0" w:line="240" w:lineRule="auto"/>
-        <w:rPr>
-          <w:sz w:val="18"/>
-        </w:rPr>
-      </w:pPr>
-      <w:r>
-        <w:rPr>
-          <w:sz w:val="18"/>
-        </w:rPr>
-        <w:t xml:space="preserve">                "</w:t>
-      </w:r>
-      <w:proofErr w:type="gramStart"/>
-      <w:r>
-        <w:rPr>
-          <w:sz w:val="18"/>
-        </w:rPr>
-        <w:t>status</w:t>
-      </w:r>
-      <w:proofErr w:type="gramEnd"/>
-      <w:r>
-        <w:rPr>
-          <w:sz w:val="18"/>
-        </w:rPr>
-        <w:t>": "Created",</w:t>
-      </w:r>
-    </w:p>
-    <w:p>
-      <w:pPr>
-        <w:spacing w:after="0" w:line="240" w:lineRule="auto"/>
-        <w:rPr>
-          <w:sz w:val="18"/>
-        </w:rPr>
-      </w:pPr>
-      <w:r>
-        <w:rPr>
-          <w:sz w:val="18"/>
-        </w:rPr>
-        <w:t xml:space="preserve">                "</w:t>
-      </w:r>
-      <w:proofErr w:type="gramStart"/>
-      <w:r>
-        <w:rPr>
-          <w:sz w:val="18"/>
-        </w:rPr>
-        <w:t>id</w:t>
-      </w:r>
-      <w:proofErr w:type="gramEnd"/>
-      <w:r>
-        <w:rPr>
-          <w:sz w:val="18"/>
-        </w:rPr>
-        <w:t>": "02588c7b-4776-46c5-a8a0-636cc1f7bbd6",</w:t>
-      </w:r>
-    </w:p>
-    <w:p>
-      <w:pPr>
-        <w:spacing w:after="0" w:line="240" w:lineRule="auto"/>
-        <w:rPr>
-          <w:sz w:val="18"/>
-        </w:rPr>
-      </w:pPr>
-      <w:r>
-        <w:rPr>
-          <w:sz w:val="18"/>
-        </w:rPr>
-        <w:t xml:space="preserve">                "</w:t>
-      </w:r>
-      <w:proofErr w:type="gramStart"/>
-      <w:r>
-        <w:rPr>
-          <w:sz w:val="18"/>
-        </w:rPr>
-        <w:t>lender</w:t>
-      </w:r>
-      <w:proofErr w:type="gramEnd"/>
-      <w:r>
-        <w:rPr>
-          <w:sz w:val="18"/>
-        </w:rPr>
-        <w:t>": "C=GB,L=</w:t>
-      </w:r>
-      <w:proofErr w:type="spellStart"/>
-      <w:r>
-        <w:rPr>
-          <w:sz w:val="18"/>
-        </w:rPr>
-        <w:t>London,O</w:t>
-      </w:r>
-      <w:proofErr w:type="spellEnd"/>
-      <w:r>
-        <w:rPr>
-          <w:sz w:val="18"/>
-        </w:rPr>
-        <w:t>=</w:t>
-      </w:r>
-      <w:proofErr w:type="spellStart"/>
-      <w:r>
-        <w:rPr>
-          <w:sz w:val="18"/>
-        </w:rPr>
-        <w:t>PartyA</w:t>
-      </w:r>
-      <w:proofErr w:type="spellEnd"/>
-      <w:r>
-        <w:rPr>
-          <w:sz w:val="18"/>
-        </w:rPr>
-        <w:t>",</w:t>
-      </w:r>
-    </w:p>
-    <w:p>
-      <w:pPr>
-        <w:spacing w:after="0" w:line="240" w:lineRule="auto"/>
-        <w:rPr>
-          <w:sz w:val="18"/>
-        </w:rPr>
-      </w:pPr>
-      <w:r>
-        <w:rPr>
-          <w:sz w:val="18"/>
-        </w:rPr>
-        <w:t xml:space="preserve">                "</w:t>
-      </w:r>
-      <w:proofErr w:type="gramStart"/>
-      <w:r>
-        <w:rPr>
-          <w:sz w:val="18"/>
-        </w:rPr>
-        <w:t>borrower</w:t>
-      </w:r>
-      <w:proofErr w:type="gramEnd"/>
-      <w:r>
-        <w:rPr>
-          <w:sz w:val="18"/>
-        </w:rPr>
-        <w:t>": "C=GB,L=</w:t>
-      </w:r>
-      <w:proofErr w:type="spellStart"/>
-      <w:r>
-        <w:rPr>
-          <w:sz w:val="18"/>
-        </w:rPr>
-        <w:t>London,O</w:t>
-      </w:r>
-      <w:proofErr w:type="spellEnd"/>
-      <w:r>
-        <w:rPr>
-          <w:sz w:val="18"/>
-        </w:rPr>
-        <w:t>=</w:t>
-      </w:r>
-      <w:proofErr w:type="spellStart"/>
-      <w:r>
-        <w:rPr>
-          <w:sz w:val="18"/>
-        </w:rPr>
-        <w:t>PartyA</w:t>
-      </w:r>
-      <w:proofErr w:type="spellEnd"/>
-      <w:r>
-        <w:rPr>
-          <w:sz w:val="18"/>
-        </w:rPr>
-        <w:t>",</w:t>
-      </w:r>
-    </w:p>
-    <w:p>
-      <w:pPr>
-        <w:spacing w:after="0" w:line="240" w:lineRule="auto"/>
-        <w:rPr>
-          <w:sz w:val="18"/>
-        </w:rPr>
-      </w:pPr>
-      <w:r>
-        <w:rPr>
-          <w:sz w:val="18"/>
-        </w:rPr>
-        <w:t xml:space="preserve">                "</w:t>
-      </w:r>
-      <w:proofErr w:type="spellStart"/>
-      <w:proofErr w:type="gramStart"/>
-      <w:r>
-        <w:rPr>
-          <w:sz w:val="18"/>
-        </w:rPr>
-        <w:t>linearId</w:t>
-      </w:r>
-      <w:proofErr w:type="spellEnd"/>
-      <w:proofErr w:type="gramEnd"/>
-      <w:r>
-        <w:rPr>
-          <w:sz w:val="18"/>
-        </w:rPr>
-        <w:t>": {</w:t>
-      </w:r>
-    </w:p>
-    <w:p>
-      <w:pPr>
-        <w:spacing w:after="0" w:line="240" w:lineRule="auto"/>
-        <w:rPr>
-          <w:sz w:val="18"/>
-        </w:rPr>
-      </w:pPr>
-      <w:r>
-        <w:rPr>
-          <w:sz w:val="18"/>
-        </w:rPr>
-        <w:t xml:space="preserve">                    "</w:t>
-      </w:r>
-      <w:proofErr w:type="spellStart"/>
-      <w:proofErr w:type="gramStart"/>
-      <w:r>
-        <w:rPr>
-          <w:sz w:val="18"/>
-        </w:rPr>
-        <w:t>externalId</w:t>
-      </w:r>
-      <w:proofErr w:type="spellEnd"/>
-      <w:proofErr w:type="gramEnd"/>
-      <w:r>
-        <w:rPr>
-          <w:sz w:val="18"/>
-        </w:rPr>
-        <w:t>": null,</w:t>
-      </w:r>
-    </w:p>
-    <w:p>
-      <w:pPr>
-        <w:spacing w:after="0" w:line="240" w:lineRule="auto"/>
-        <w:rPr>
-          <w:sz w:val="18"/>
-        </w:rPr>
-      </w:pPr>
-      <w:r>
-        <w:rPr>
-          <w:sz w:val="18"/>
-        </w:rPr>
-        <w:t xml:space="preserve">                    "</w:t>
-      </w:r>
-      <w:proofErr w:type="gramStart"/>
-      <w:r>
-        <w:rPr>
-          <w:sz w:val="18"/>
-        </w:rPr>
-        <w:t>id</w:t>
-      </w:r>
-      <w:proofErr w:type="gramEnd"/>
-      <w:r>
-        <w:rPr>
-          <w:sz w:val="18"/>
-        </w:rPr>
-        <w:t>": "9eae645e-dfec-46cc-a6ee-e3a0c5941897"</w:t>
+        <w:t xml:space="preserve">        "state": {</w:t>
+      </w:r>
+    </w:p>
+    <w:p>
+      <w:pPr>
+        <w:spacing w:after="0" w:line="240" w:lineRule="auto"/>
+        <w:rPr>
+          <w:sz w:val="18"/>
+        </w:rPr>
+      </w:pPr>
+      <w:r>
+        <w:rPr>
+          <w:sz w:val="18"/>
+        </w:rPr>
+        <w:t xml:space="preserve">            "data": {</w:t>
+      </w:r>
+    </w:p>
+    <w:p>
+      <w:pPr>
+        <w:spacing w:after="0" w:line="240" w:lineRule="auto"/>
+        <w:rPr>
+          <w:sz w:val="18"/>
+        </w:rPr>
+      </w:pPr>
+      <w:r>
+        <w:rPr>
+          <w:sz w:val="18"/>
+        </w:rPr>
+        <w:t xml:space="preserve">                "data": "{\"vendor\": {\"name\" : \"vendor name\"}, \"products\" : [{\"name\": \"name1\", \"quantity\": 1,\"price\": 50}, {\"name\": \"name1\", \"quantity\": 1,\"price\": 50}], \"shipping\" : {\"to\" : \"address\"}, \"TnC\" : \"TnC\"}",</w:t>
+      </w:r>
+    </w:p>
+    <w:p>
+      <w:pPr>
+        <w:spacing w:after="0" w:line="240" w:lineRule="auto"/>
+        <w:rPr>
+          <w:sz w:val="18"/>
+        </w:rPr>
+      </w:pPr>
+      <w:r>
+        <w:rPr>
+          <w:sz w:val="18"/>
+        </w:rPr>
+        <w:t xml:space="preserve">                "status": "Created",</w:t>
+      </w:r>
+    </w:p>
+    <w:p>
+      <w:pPr>
+        <w:spacing w:after="0" w:line="240" w:lineRule="auto"/>
+        <w:rPr>
+          <w:sz w:val="18"/>
+        </w:rPr>
+      </w:pPr>
+      <w:r>
+        <w:rPr>
+          <w:sz w:val="18"/>
+        </w:rPr>
+        <w:t xml:space="preserve">                "id": "02588c7b-4776-46c5-a8a0-636cc1f7bbd6",</w:t>
+      </w:r>
+    </w:p>
+    <w:p>
+      <w:pPr>
+        <w:spacing w:after="0" w:line="240" w:lineRule="auto"/>
+        <w:rPr>
+          <w:sz w:val="18"/>
+        </w:rPr>
+      </w:pPr>
+      <w:r>
+        <w:rPr>
+          <w:sz w:val="18"/>
+        </w:rPr>
+        <w:t xml:space="preserve">                "lender": "C=GB,L=London,O=PartyA",</w:t>
+      </w:r>
+    </w:p>
+    <w:p>
+      <w:pPr>
+        <w:spacing w:after="0" w:line="240" w:lineRule="auto"/>
+        <w:rPr>
+          <w:sz w:val="18"/>
+        </w:rPr>
+      </w:pPr>
+      <w:r>
+        <w:rPr>
+          <w:sz w:val="18"/>
+        </w:rPr>
+        <w:t xml:space="preserve">                "borrower": "C=GB,L=London,O=PartyA",</w:t>
+      </w:r>
+    </w:p>
+    <w:p>
+      <w:pPr>
+        <w:spacing w:after="0" w:line="240" w:lineRule="auto"/>
+        <w:rPr>
+          <w:sz w:val="18"/>
+        </w:rPr>
+      </w:pPr>
+      <w:r>
+        <w:rPr>
+          <w:sz w:val="18"/>
+        </w:rPr>
+        <w:t xml:space="preserve">                "linearId": {</w:t>
+      </w:r>
+    </w:p>
+    <w:p>
+      <w:pPr>
+        <w:spacing w:after="0" w:line="240" w:lineRule="auto"/>
+        <w:rPr>
+          <w:sz w:val="18"/>
+        </w:rPr>
+      </w:pPr>
+      <w:r>
+        <w:rPr>
+          <w:sz w:val="18"/>
+        </w:rPr>
+        <w:t xml:space="preserve">                    "externalId": null,</w:t>
+      </w:r>
+    </w:p>
+    <w:p>
+      <w:pPr>
+        <w:spacing w:after="0" w:line="240" w:lineRule="auto"/>
+        <w:rPr>
+          <w:sz w:val="18"/>
+        </w:rPr>
+      </w:pPr>
+      <w:r>
+        <w:rPr>
+          <w:sz w:val="18"/>
+        </w:rPr>
+        <w:t xml:space="preserve">                    "id": "9eae645e-dfec-46cc-a6ee-e3a0c5941897"</w:t>
       </w:r>
     </w:p>
     <w:p>
@@ -2948,77 +1558,21 @@
         <w:rPr>
           <w:sz w:val="18"/>
         </w:rPr>
-        <w:t xml:space="preserve">                "</w:t>
-      </w:r>
-      <w:proofErr w:type="gramStart"/>
-      <w:r>
-        <w:rPr>
-          <w:sz w:val="18"/>
-        </w:rPr>
-        <w:t>participants</w:t>
-      </w:r>
-      <w:proofErr w:type="gramEnd"/>
-      <w:r>
-        <w:rPr>
-          <w:sz w:val="18"/>
-        </w:rPr>
-        <w:t>": [</w:t>
-      </w:r>
-    </w:p>
-    <w:p>
-      <w:pPr>
-        <w:spacing w:after="0" w:line="240" w:lineRule="auto"/>
-        <w:rPr>
-          <w:sz w:val="18"/>
-        </w:rPr>
-      </w:pPr>
-      <w:r>
-        <w:rPr>
-          <w:sz w:val="18"/>
-        </w:rPr>
-        <w:t xml:space="preserve">                    "C=GB</w:t>
-      </w:r>
-      <w:proofErr w:type="gramStart"/>
-      <w:r>
-        <w:rPr>
-          <w:sz w:val="18"/>
-        </w:rPr>
-        <w:t>,L</w:t>
-      </w:r>
-      <w:proofErr w:type="gramEnd"/>
-      <w:r>
-        <w:rPr>
-          <w:sz w:val="18"/>
-        </w:rPr>
-        <w:t>=</w:t>
-      </w:r>
-      <w:proofErr w:type="spellStart"/>
-      <w:r>
-        <w:rPr>
-          <w:sz w:val="18"/>
-        </w:rPr>
-        <w:t>London,O</w:t>
-      </w:r>
-      <w:proofErr w:type="spellEnd"/>
-      <w:r>
-        <w:rPr>
-          <w:sz w:val="18"/>
-        </w:rPr>
-        <w:t>=</w:t>
-      </w:r>
-      <w:proofErr w:type="spellStart"/>
-      <w:r>
-        <w:rPr>
-          <w:sz w:val="18"/>
-        </w:rPr>
-        <w:t>PartyA</w:t>
-      </w:r>
-      <w:proofErr w:type="spellEnd"/>
-      <w:r>
-        <w:rPr>
-          <w:sz w:val="18"/>
-        </w:rPr>
-        <w:t>"</w:t>
+        <w:t xml:space="preserve">                "participants": [</w:t>
+      </w:r>
+    </w:p>
+    <w:p>
+      <w:pPr>
+        <w:spacing w:after="0" w:line="240" w:lineRule="auto"/>
+        <w:rPr>
+          <w:sz w:val="18"/>
+        </w:rPr>
+      </w:pPr>
+      <w:r>
+        <w:rPr>
+          <w:sz w:val="18"/>
+        </w:rPr>
+        <w:t xml:space="preserve">                    "C=GB,L=London,O=PartyA"</w:t>
       </w:r>
     </w:p>
     <w:p>
@@ -3060,191 +1614,63 @@
         <w:rPr>
           <w:sz w:val="18"/>
         </w:rPr>
-        <w:t xml:space="preserve">            "</w:t>
-      </w:r>
-      <w:proofErr w:type="gramStart"/>
-      <w:r>
-        <w:rPr>
-          <w:sz w:val="18"/>
-        </w:rPr>
-        <w:t>contract</w:t>
-      </w:r>
-      <w:proofErr w:type="gramEnd"/>
-      <w:r>
-        <w:rPr>
-          <w:sz w:val="18"/>
-        </w:rPr>
-        <w:t>": "</w:t>
-      </w:r>
-      <w:proofErr w:type="spellStart"/>
-      <w:r>
-        <w:rPr>
-          <w:sz w:val="18"/>
-        </w:rPr>
-        <w:t>com.example.contract.IOUContract</w:t>
-      </w:r>
-      <w:proofErr w:type="spellEnd"/>
-      <w:r>
-        <w:rPr>
-          <w:sz w:val="18"/>
-        </w:rPr>
-        <w:t>",</w:t>
-      </w:r>
-    </w:p>
-    <w:p>
-      <w:pPr>
-        <w:spacing w:after="0" w:line="240" w:lineRule="auto"/>
-        <w:rPr>
-          <w:sz w:val="18"/>
-        </w:rPr>
-      </w:pPr>
-      <w:r>
-        <w:rPr>
-          <w:sz w:val="18"/>
-        </w:rPr>
-        <w:t xml:space="preserve">            "</w:t>
-      </w:r>
-      <w:proofErr w:type="gramStart"/>
-      <w:r>
-        <w:rPr>
-          <w:sz w:val="18"/>
-        </w:rPr>
-        <w:t>notary</w:t>
-      </w:r>
-      <w:proofErr w:type="gramEnd"/>
-      <w:r>
-        <w:rPr>
-          <w:sz w:val="18"/>
-        </w:rPr>
-        <w:t>": "C=GB,L=</w:t>
-      </w:r>
-      <w:proofErr w:type="spellStart"/>
-      <w:r>
-        <w:rPr>
-          <w:sz w:val="18"/>
-        </w:rPr>
-        <w:t>London,O</w:t>
-      </w:r>
-      <w:proofErr w:type="spellEnd"/>
-      <w:r>
-        <w:rPr>
-          <w:sz w:val="18"/>
-        </w:rPr>
-        <w:t>=</w:t>
-      </w:r>
-      <w:proofErr w:type="spellStart"/>
-      <w:r>
-        <w:rPr>
-          <w:sz w:val="18"/>
-        </w:rPr>
-        <w:t>Controller,CN</w:t>
-      </w:r>
-      <w:proofErr w:type="spellEnd"/>
-      <w:r>
-        <w:rPr>
-          <w:sz w:val="18"/>
-        </w:rPr>
-        <w:t>=</w:t>
-      </w:r>
-      <w:proofErr w:type="spellStart"/>
-      <w:r>
-        <w:rPr>
-          <w:sz w:val="18"/>
-        </w:rPr>
-        <w:t>corda.notary.validating</w:t>
-      </w:r>
-      <w:proofErr w:type="spellEnd"/>
-      <w:r>
-        <w:rPr>
-          <w:sz w:val="18"/>
-        </w:rPr>
-        <w:t>",</w:t>
-      </w:r>
-    </w:p>
-    <w:p>
-      <w:pPr>
-        <w:spacing w:after="0" w:line="240" w:lineRule="auto"/>
-        <w:rPr>
-          <w:sz w:val="18"/>
-        </w:rPr>
-      </w:pPr>
-      <w:r>
-        <w:rPr>
-          <w:sz w:val="18"/>
-        </w:rPr>
-        <w:t xml:space="preserve">            "</w:t>
-      </w:r>
-      <w:proofErr w:type="gramStart"/>
-      <w:r>
-        <w:rPr>
-          <w:sz w:val="18"/>
-        </w:rPr>
-        <w:t>encumbrance</w:t>
-      </w:r>
-      <w:proofErr w:type="gramEnd"/>
-      <w:r>
-        <w:rPr>
-          <w:sz w:val="18"/>
-        </w:rPr>
-        <w:t>": null,</w:t>
-      </w:r>
-    </w:p>
-    <w:p>
-      <w:pPr>
-        <w:spacing w:after="0" w:line="240" w:lineRule="auto"/>
-        <w:rPr>
-          <w:sz w:val="18"/>
-        </w:rPr>
-      </w:pPr>
-      <w:r>
-        <w:rPr>
-          <w:sz w:val="18"/>
-        </w:rPr>
-        <w:t xml:space="preserve">            "</w:t>
-      </w:r>
-      <w:proofErr w:type="gramStart"/>
-      <w:r>
-        <w:rPr>
-          <w:sz w:val="18"/>
-        </w:rPr>
-        <w:t>constraint</w:t>
-      </w:r>
-      <w:proofErr w:type="gramEnd"/>
-      <w:r>
-        <w:rPr>
-          <w:sz w:val="18"/>
-        </w:rPr>
-        <w:t>": {</w:t>
-      </w:r>
-    </w:p>
-    <w:p>
-      <w:pPr>
-        <w:spacing w:after="0" w:line="240" w:lineRule="auto"/>
-        <w:rPr>
-          <w:sz w:val="18"/>
-        </w:rPr>
-      </w:pPr>
-      <w:r>
-        <w:rPr>
-          <w:sz w:val="18"/>
-        </w:rPr>
-        <w:t xml:space="preserve">                "</w:t>
-      </w:r>
-      <w:proofErr w:type="spellStart"/>
-      <w:proofErr w:type="gramStart"/>
-      <w:r>
-        <w:rPr>
-          <w:sz w:val="18"/>
-        </w:rPr>
-        <w:t>attachmentId</w:t>
-      </w:r>
-      <w:proofErr w:type="spellEnd"/>
-      <w:proofErr w:type="gramEnd"/>
-      <w:r>
-        <w:rPr>
-          <w:sz w:val="18"/>
-        </w:rPr>
-        <w:t>": "E1C37C3C312DB990AB91B27CAF03A3E89A0D71ED13F831161C69C7FACE29AF38"</w:t>
+        <w:t xml:space="preserve">            "contract": "com.example.contract.IOUContract",</w:t>
+      </w:r>
+    </w:p>
+    <w:p>
+      <w:pPr>
+        <w:spacing w:after="0" w:line="240" w:lineRule="auto"/>
+        <w:rPr>
+          <w:sz w:val="18"/>
+        </w:rPr>
+      </w:pPr>
+      <w:r>
+        <w:rPr>
+          <w:sz w:val="18"/>
+        </w:rPr>
+        <w:t xml:space="preserve">            "notary": "C=GB,L=London,O=Controller,CN=corda.notary.validating",</w:t>
+      </w:r>
+    </w:p>
+    <w:p>
+      <w:pPr>
+        <w:spacing w:after="0" w:line="240" w:lineRule="auto"/>
+        <w:rPr>
+          <w:sz w:val="18"/>
+        </w:rPr>
+      </w:pPr>
+      <w:r>
+        <w:rPr>
+          <w:sz w:val="18"/>
+        </w:rPr>
+        <w:t xml:space="preserve">            "encumbrance": null,</w:t>
+      </w:r>
+    </w:p>
+    <w:p>
+      <w:pPr>
+        <w:spacing w:after="0" w:line="240" w:lineRule="auto"/>
+        <w:rPr>
+          <w:sz w:val="18"/>
+        </w:rPr>
+      </w:pPr>
+      <w:r>
+        <w:rPr>
+          <w:sz w:val="18"/>
+        </w:rPr>
+        <w:t xml:space="preserve">            "constraint": {</w:t>
+      </w:r>
+    </w:p>
+    <w:p>
+      <w:pPr>
+        <w:spacing w:after="0" w:line="240" w:lineRule="auto"/>
+        <w:rPr>
+          <w:sz w:val="18"/>
+        </w:rPr>
+      </w:pPr>
+      <w:r>
+        <w:rPr>
+          <w:sz w:val="18"/>
+        </w:rPr>
+        <w:t xml:space="preserve">                "attachmentId": "E1C37C3C312DB990AB91B27CAF03A3E89A0D71ED13F831161C69C7FACE29AF38"</w:t>
       </w:r>
     </w:p>
     <w:p>
@@ -3286,79 +1712,35 @@
         <w:rPr>
           <w:sz w:val="18"/>
         </w:rPr>
-        <w:t xml:space="preserve">        "</w:t>
-      </w:r>
-      <w:proofErr w:type="gramStart"/>
-      <w:r>
-        <w:rPr>
-          <w:sz w:val="18"/>
-        </w:rPr>
-        <w:t>ref</w:t>
-      </w:r>
-      <w:proofErr w:type="gramEnd"/>
-      <w:r>
-        <w:rPr>
-          <w:sz w:val="18"/>
-        </w:rPr>
-        <w:t>": {</w:t>
-      </w:r>
-    </w:p>
-    <w:p>
-      <w:pPr>
-        <w:spacing w:after="0" w:line="240" w:lineRule="auto"/>
-        <w:rPr>
-          <w:sz w:val="18"/>
-        </w:rPr>
-      </w:pPr>
-      <w:r>
-        <w:rPr>
-          <w:sz w:val="18"/>
-        </w:rPr>
-        <w:t xml:space="preserve">            "</w:t>
-      </w:r>
-      <w:proofErr w:type="spellStart"/>
-      <w:proofErr w:type="gramStart"/>
-      <w:r>
-        <w:rPr>
-          <w:sz w:val="18"/>
-        </w:rPr>
-        <w:t>txhash</w:t>
-      </w:r>
-      <w:proofErr w:type="spellEnd"/>
-      <w:proofErr w:type="gramEnd"/>
-      <w:r>
-        <w:rPr>
-          <w:sz w:val="18"/>
-        </w:rPr>
-        <w:t>": "314A71AE70FBBBF7C7060FD3E9D770503C45D6EEA773F503EE65C58EDE90332B",</w:t>
-      </w:r>
-    </w:p>
-    <w:p>
-      <w:pPr>
-        <w:spacing w:after="0" w:line="240" w:lineRule="auto"/>
-        <w:rPr>
-          <w:sz w:val="18"/>
-        </w:rPr>
-      </w:pPr>
-      <w:r>
-        <w:rPr>
-          <w:sz w:val="18"/>
-        </w:rPr>
-        <w:t xml:space="preserve">            "</w:t>
-      </w:r>
-      <w:proofErr w:type="gramStart"/>
-      <w:r>
-        <w:rPr>
-          <w:sz w:val="18"/>
-        </w:rPr>
-        <w:t>index</w:t>
-      </w:r>
-      <w:proofErr w:type="gramEnd"/>
-      <w:r>
-        <w:rPr>
-          <w:sz w:val="18"/>
-        </w:rPr>
-        <w:t>": 0</w:t>
+        <w:t xml:space="preserve">        "ref": {</w:t>
+      </w:r>
+    </w:p>
+    <w:p>
+      <w:pPr>
+        <w:spacing w:after="0" w:line="240" w:lineRule="auto"/>
+        <w:rPr>
+          <w:sz w:val="18"/>
+        </w:rPr>
+      </w:pPr>
+      <w:r>
+        <w:rPr>
+          <w:sz w:val="18"/>
+        </w:rPr>
+        <w:t xml:space="preserve">            "txhash": "314A71AE70FBBBF7C7060FD3E9D770503C45D6EEA773F503EE65C58EDE90332B",</w:t>
+      </w:r>
+    </w:p>
+    <w:p>
+      <w:pPr>
+        <w:spacing w:after="0" w:line="240" w:lineRule="auto"/>
+        <w:rPr>
+          <w:sz w:val="18"/>
+        </w:rPr>
+      </w:pPr>
+      <w:r>
+        <w:rPr>
+          <w:sz w:val="18"/>
+        </w:rPr>
+        <w:t xml:space="preserve">            "index": 0</w:t>
       </w:r>
     </w:p>
     <w:p>
@@ -3421,8 +1803,10 @@
           <w:sz w:val="28"/>
           <w:u w:val="single"/>
         </w:rPr>
-        <w:t>CREATE PO</w:t>
-      </w:r>
+        <w:t>CREATE ORDER</w:t>
+      </w:r>
+      <w:bookmarkStart w:id="0" w:name="_GoBack"/>
+      <w:bookmarkEnd w:id="0"/>
     </w:p>
     <w:p>
       <w:r>
@@ -3431,15 +1815,18 @@
         </w:rPr>
         <w:t xml:space="preserve">PUT </w:t>
       </w:r>
-      <w:hyperlink r:id="rId12" w:history="1">
-        <w:r>
-          <w:rPr>
-            <w:rStyle w:val="Hyperlink"/>
-            <w:sz w:val="24"/>
-          </w:rPr>
-          <w:t>http://localhost:10007/api/trade/create-po</w:t>
-        </w:r>
-      </w:hyperlink>
+      <w:r>
+        <w:rPr>
+          <w:sz w:val="24"/>
+        </w:rPr>
+        <w:t>http://loc</w:t>
+      </w:r>
+      <w:r>
+        <w:rPr>
+          <w:sz w:val="24"/>
+        </w:rPr>
+        <w:t>alhost:10007/api/trade/create</w:t>
+      </w:r>
       <w:r>
         <w:rPr>
           <w:sz w:val="24"/>
@@ -3500,20 +1887,8 @@
           <w:szCs w:val="18"/>
           <w:shd w:val="clear" w:color="auto" w:fill="FFFFFF"/>
         </w:rPr>
-        <w:t>Content-Type : application/x-www-form-</w:t>
-      </w:r>
-      <w:proofErr w:type="spellStart"/>
-      <w:r>
-        <w:rPr>
-          <w:rFonts w:ascii="Helvetica" w:hAnsi="Helvetica" w:cs="Helvetica"/>
-          <w:color w:val="505050"/>
-          <w:sz w:val="18"/>
-          <w:szCs w:val="18"/>
-          <w:shd w:val="clear" w:color="auto" w:fill="FFFFFF"/>
-        </w:rPr>
-        <w:t>urlencoded</w:t>
-      </w:r>
-      <w:proofErr w:type="spellEnd"/>
+        <w:t>Content-Type : application/x-www-form-urlencoded</w:t>
+      </w:r>
     </w:p>
     <w:p>
       <w:pPr>
@@ -3549,81 +1924,7 @@
           <w:szCs w:val="18"/>
           <w:shd w:val="clear" w:color="auto" w:fill="FFFFFF"/>
         </w:rPr>
-        <w:t>d</w:t>
-      </w:r>
-      <w:r>
-        <w:rPr>
-          <w:rFonts w:ascii="Helvetica" w:hAnsi="Helvetica" w:cs="Helvetica"/>
-          <w:color w:val="505050"/>
-          <w:sz w:val="18"/>
-          <w:szCs w:val="18"/>
-          <w:shd w:val="clear" w:color="auto" w:fill="FFFFFF"/>
-        </w:rPr>
-        <w:t>ata</w:t>
-      </w:r>
-      <w:r>
-        <w:rPr>
-          <w:rFonts w:ascii="Helvetica" w:hAnsi="Helvetica" w:cs="Helvetica"/>
-          <w:color w:val="505050"/>
-          <w:sz w:val="18"/>
-          <w:szCs w:val="18"/>
-          <w:shd w:val="clear" w:color="auto" w:fill="FFFFFF"/>
-        </w:rPr>
-        <w:t xml:space="preserve"> : </w:t>
-      </w:r>
-      <w:r>
-        <w:rPr>
-          <w:rFonts w:ascii="Helvetica" w:hAnsi="Helvetica" w:cs="Helvetica"/>
-          <w:color w:val="505050"/>
-          <w:sz w:val="18"/>
-          <w:szCs w:val="18"/>
-          <w:shd w:val="clear" w:color="auto" w:fill="FFFFFF"/>
-        </w:rPr>
-        <w:t>{"vendor": {"name" : "vendor name"}, "products" : [{"name": "name1", "quantity": 1,"price": 50}, {"name": "name1", "quantity": 1,"price": 50}], "shipping" : {"to" : "address"}, "</w:t>
-      </w:r>
-      <w:proofErr w:type="spellStart"/>
-      <w:r>
-        <w:rPr>
-          <w:rFonts w:ascii="Helvetica" w:hAnsi="Helvetica" w:cs="Helvetica"/>
-          <w:color w:val="505050"/>
-          <w:sz w:val="18"/>
-          <w:szCs w:val="18"/>
-          <w:shd w:val="clear" w:color="auto" w:fill="FFFFFF"/>
-        </w:rPr>
-        <w:t>TnC</w:t>
-      </w:r>
-      <w:proofErr w:type="spellEnd"/>
-      <w:r>
-        <w:rPr>
-          <w:rFonts w:ascii="Helvetica" w:hAnsi="Helvetica" w:cs="Helvetica"/>
-          <w:color w:val="505050"/>
-          <w:sz w:val="18"/>
-          <w:szCs w:val="18"/>
-          <w:shd w:val="clear" w:color="auto" w:fill="FFFFFF"/>
-        </w:rPr>
-        <w:t>" : "</w:t>
-      </w:r>
-      <w:proofErr w:type="spellStart"/>
-      <w:r>
-        <w:rPr>
-          <w:rFonts w:ascii="Helvetica" w:hAnsi="Helvetica" w:cs="Helvetica"/>
-          <w:color w:val="505050"/>
-          <w:sz w:val="18"/>
-          <w:szCs w:val="18"/>
-          <w:shd w:val="clear" w:color="auto" w:fill="FFFFFF"/>
-        </w:rPr>
-        <w:t>TnC</w:t>
-      </w:r>
-      <w:proofErr w:type="spellEnd"/>
-      <w:r>
-        <w:rPr>
-          <w:rFonts w:ascii="Helvetica" w:hAnsi="Helvetica" w:cs="Helvetica"/>
-          <w:color w:val="505050"/>
-          <w:sz w:val="18"/>
-          <w:szCs w:val="18"/>
-          <w:shd w:val="clear" w:color="auto" w:fill="FFFFFF"/>
-        </w:rPr>
-        <w:t>"}</w:t>
+        <w:t>data : {"vendor": {"name" : "vendor name"}, "products" : [{"name": "name1", "quantity": 1,"price": 50}, {"name": "name1", "quantity": 1,"price": 50}], "shipping" : {"to" : "address"}, "TnC" : "TnC"}</w:t>
       </w:r>
     </w:p>
     <w:p>
@@ -3654,33 +1955,11 @@
           <w:sz w:val="18"/>
         </w:rPr>
       </w:pPr>
-      <w:proofErr w:type="gramStart"/>
-      <w:r>
-        <w:rPr>
-          <w:sz w:val="18"/>
-        </w:rPr>
-        <w:t>{ '</w:t>
-      </w:r>
-      <w:proofErr w:type="spellStart"/>
-      <w:r>
-        <w:rPr>
-          <w:sz w:val="18"/>
-        </w:rPr>
-        <w:t>txHash</w:t>
-      </w:r>
-      <w:proofErr w:type="spellEnd"/>
-      <w:r>
-        <w:rPr>
-          <w:sz w:val="18"/>
-        </w:rPr>
-        <w:t>'</w:t>
-      </w:r>
-      <w:proofErr w:type="gramEnd"/>
-      <w:r>
-        <w:rPr>
-          <w:sz w:val="18"/>
-        </w:rPr>
-        <w:t>: 73483099688C21A5288474B7C923D16F31BDCD11E63D94AAEB302D505DE408DD, 'id': ffe59efa-f2af-4c8d-a401-35e6c98e7d33 }</w:t>
+      <w:r>
+        <w:rPr>
+          <w:sz w:val="18"/>
+        </w:rPr>
+        <w:t>{ 'txHash': 73483099688C21A5288474B7C923D16F31BDCD11E63D94AAEB302D505DE408DD, 'id': ffe59efa-f2af-4c8d-a401-35e6c98e7d33 }</w:t>
       </w:r>
     </w:p>
     <w:p>
@@ -3706,7 +1985,7 @@
         </w:rPr>
         <w:t xml:space="preserve">PUT </w:t>
       </w:r>
-      <w:hyperlink r:id="rId13" w:history="1">
+      <w:hyperlink r:id="rId12" w:history="1">
         <w:r>
           <w:rPr>
             <w:rStyle w:val="Hyperlink"/>
@@ -3793,20 +2072,8 @@
           <w:szCs w:val="18"/>
           <w:shd w:val="clear" w:color="auto" w:fill="FFFFFF"/>
         </w:rPr>
-        <w:t>Content-Type : application/x-www-form-</w:t>
-      </w:r>
-      <w:proofErr w:type="spellStart"/>
-      <w:r>
-        <w:rPr>
-          <w:rFonts w:ascii="Helvetica" w:hAnsi="Helvetica" w:cs="Helvetica"/>
-          <w:color w:val="505050"/>
-          <w:sz w:val="18"/>
-          <w:szCs w:val="18"/>
-          <w:shd w:val="clear" w:color="auto" w:fill="FFFFFF"/>
-        </w:rPr>
-        <w:t>urlencoded</w:t>
-      </w:r>
-      <w:proofErr w:type="spellEnd"/>
+        <w:t>Content-Type : application/x-www-form-urlencoded</w:t>
+      </w:r>
     </w:p>
     <w:p>
       <w:pPr>
@@ -3842,51 +2109,7 @@
           <w:szCs w:val="18"/>
           <w:shd w:val="clear" w:color="auto" w:fill="FFFFFF"/>
         </w:rPr>
-        <w:t>data : {"vendor": {"name" : "vendor name"}, "products" : [{"name": "name1", "quantity": 1,"price": 50}, {"name": "name1", "quantity": 1,"price": 50}], "shipping" : {"to" : "address"}, "</w:t>
-      </w:r>
-      <w:proofErr w:type="spellStart"/>
-      <w:r>
-        <w:rPr>
-          <w:rFonts w:ascii="Helvetica" w:hAnsi="Helvetica" w:cs="Helvetica"/>
-          <w:color w:val="505050"/>
-          <w:sz w:val="18"/>
-          <w:szCs w:val="18"/>
-          <w:shd w:val="clear" w:color="auto" w:fill="FFFFFF"/>
-        </w:rPr>
-        <w:t>TnC</w:t>
-      </w:r>
-      <w:proofErr w:type="spellEnd"/>
-      <w:r>
-        <w:rPr>
-          <w:rFonts w:ascii="Helvetica" w:hAnsi="Helvetica" w:cs="Helvetica"/>
-          <w:color w:val="505050"/>
-          <w:sz w:val="18"/>
-          <w:szCs w:val="18"/>
-          <w:shd w:val="clear" w:color="auto" w:fill="FFFFFF"/>
-        </w:rPr>
-        <w:t>" : "</w:t>
-      </w:r>
-      <w:proofErr w:type="spellStart"/>
-      <w:r>
-        <w:rPr>
-          <w:rFonts w:ascii="Helvetica" w:hAnsi="Helvetica" w:cs="Helvetica"/>
-          <w:color w:val="505050"/>
-          <w:sz w:val="18"/>
-          <w:szCs w:val="18"/>
-          <w:shd w:val="clear" w:color="auto" w:fill="FFFFFF"/>
-        </w:rPr>
-        <w:t>TnC</w:t>
-      </w:r>
-      <w:proofErr w:type="spellEnd"/>
-      <w:r>
-        <w:rPr>
-          <w:rFonts w:ascii="Helvetica" w:hAnsi="Helvetica" w:cs="Helvetica"/>
-          <w:color w:val="505050"/>
-          <w:sz w:val="18"/>
-          <w:szCs w:val="18"/>
-          <w:shd w:val="clear" w:color="auto" w:fill="FFFFFF"/>
-        </w:rPr>
-        <w:t>"</w:t>
+        <w:t>data : {"vendor": {"name" : "vendor name"}, "products" : [{"name": "name1", "quantity": 1,"price": 50}, {"name": "name1", "quantity": 1,"price": 50}], "shipping" : {"to" : "address"}, "TnC" : "TnC"</w:t>
       </w:r>
       <w:r>
         <w:rPr>
@@ -3929,17 +2152,7 @@
           <w:szCs w:val="18"/>
           <w:shd w:val="clear" w:color="auto" w:fill="FFFFFF"/>
         </w:rPr>
-        <w:t xml:space="preserve">id : </w:t>
-      </w:r>
-      <w:r>
-        <w:rPr>
-          <w:rFonts w:ascii="Helvetica" w:hAnsi="Helvetica" w:cs="Helvetica"/>
-          <w:color w:val="505050"/>
-          <w:sz w:val="18"/>
-          <w:szCs w:val="18"/>
-          <w:shd w:val="clear" w:color="auto" w:fill="FFFFFF"/>
-        </w:rPr>
-        <w:t>bfa9b55c-b383-4d98-8192-9cf128b3913f</w:t>
+        <w:t>id : bfa9b55c-b383-4d98-8192-9cf128b3913f</w:t>
       </w:r>
     </w:p>
     <w:p>
@@ -3970,33 +2183,11 @@
           <w:sz w:val="24"/>
         </w:rPr>
       </w:pPr>
-      <w:proofErr w:type="gramStart"/>
-      <w:r>
-        <w:rPr>
-          <w:sz w:val="18"/>
-        </w:rPr>
-        <w:t>{ '</w:t>
-      </w:r>
-      <w:proofErr w:type="spellStart"/>
-      <w:r>
-        <w:rPr>
-          <w:sz w:val="18"/>
-        </w:rPr>
-        <w:t>txHash</w:t>
-      </w:r>
-      <w:proofErr w:type="spellEnd"/>
-      <w:r>
-        <w:rPr>
-          <w:sz w:val="18"/>
-        </w:rPr>
-        <w:t>'</w:t>
-      </w:r>
-      <w:proofErr w:type="gramEnd"/>
-      <w:r>
-        <w:rPr>
-          <w:sz w:val="18"/>
-        </w:rPr>
-        <w:t>: 73483099688C21A5288474B7C923D16F31BDCD11E63D94AAEB302</w:t>
+      <w:r>
+        <w:rPr>
+          <w:sz w:val="18"/>
+        </w:rPr>
+        <w:t>{ 'txHash': 73483099688C21A5288474B7C923D16F31BDCD11E63D94AAEB302</w:t>
       </w:r>
       <w:r>
         <w:rPr>
@@ -4047,7 +2238,7 @@
         </w:rPr>
         <w:t xml:space="preserve">PUT </w:t>
       </w:r>
-      <w:hyperlink r:id="rId14" w:history="1">
+      <w:hyperlink r:id="rId13" w:history="1">
         <w:r>
           <w:rPr>
             <w:rStyle w:val="Hyperlink"/>
@@ -4079,21 +2270,7 @@
         <w:rPr>
           <w:sz w:val="24"/>
         </w:rPr>
-        <w:t>Changes PO status to “</w:t>
-      </w:r>
-      <w:proofErr w:type="spellStart"/>
-      <w:r>
-        <w:rPr>
-          <w:sz w:val="24"/>
-        </w:rPr>
-        <w:t>FinanceRequested</w:t>
-      </w:r>
-      <w:proofErr w:type="spellEnd"/>
-      <w:r>
-        <w:rPr>
-          <w:sz w:val="24"/>
-        </w:rPr>
-        <w:t>”</w:t>
+        <w:t>Changes PO status to “FinanceRequested”</w:t>
       </w:r>
     </w:p>
     <w:p>
@@ -4130,20 +2307,8 @@
           <w:szCs w:val="18"/>
           <w:shd w:val="clear" w:color="auto" w:fill="FFFFFF"/>
         </w:rPr>
-        <w:t>Content-Type : application/x-www-form-</w:t>
-      </w:r>
-      <w:proofErr w:type="spellStart"/>
-      <w:r>
-        <w:rPr>
-          <w:rFonts w:ascii="Helvetica" w:hAnsi="Helvetica" w:cs="Helvetica"/>
-          <w:color w:val="505050"/>
-          <w:sz w:val="18"/>
-          <w:szCs w:val="18"/>
-          <w:shd w:val="clear" w:color="auto" w:fill="FFFFFF"/>
-        </w:rPr>
-        <w:t>urlencoded</w:t>
-      </w:r>
-      <w:proofErr w:type="spellEnd"/>
+        <w:t>Content-Type : application/x-www-form-urlencoded</w:t>
+      </w:r>
     </w:p>
     <w:p>
       <w:pPr>
@@ -4179,71 +2344,7 @@
           <w:szCs w:val="18"/>
           <w:shd w:val="clear" w:color="auto" w:fill="FFFFFF"/>
         </w:rPr>
-        <w:t>data : {"vendor": {"name" : "vendor name"}, "products" : [{"name": "name1", "quantity": 1,"price": 50}, {"name": "name1", "quantity": 1,"price": 50}], "shipping" : {"to" : "address"}, "</w:t>
-      </w:r>
-      <w:proofErr w:type="spellStart"/>
-      <w:r>
-        <w:rPr>
-          <w:rFonts w:ascii="Helvetica" w:hAnsi="Helvetica" w:cs="Helvetica"/>
-          <w:color w:val="505050"/>
-          <w:sz w:val="18"/>
-          <w:szCs w:val="18"/>
-          <w:shd w:val="clear" w:color="auto" w:fill="FFFFFF"/>
-        </w:rPr>
-        <w:t>TnC</w:t>
-      </w:r>
-      <w:proofErr w:type="spellEnd"/>
-      <w:r>
-        <w:rPr>
-          <w:rFonts w:ascii="Helvetica" w:hAnsi="Helvetica" w:cs="Helvetica"/>
-          <w:color w:val="505050"/>
-          <w:sz w:val="18"/>
-          <w:szCs w:val="18"/>
-          <w:shd w:val="clear" w:color="auto" w:fill="FFFFFF"/>
-        </w:rPr>
-        <w:t>" : "</w:t>
-      </w:r>
-      <w:proofErr w:type="spellStart"/>
-      <w:r>
-        <w:rPr>
-          <w:rFonts w:ascii="Helvetica" w:hAnsi="Helvetica" w:cs="Helvetica"/>
-          <w:color w:val="505050"/>
-          <w:sz w:val="18"/>
-          <w:szCs w:val="18"/>
-          <w:shd w:val="clear" w:color="auto" w:fill="FFFFFF"/>
-        </w:rPr>
-        <w:t>TnC</w:t>
-      </w:r>
-      <w:proofErr w:type="spellEnd"/>
-      <w:r>
-        <w:rPr>
-          <w:rFonts w:ascii="Helvetica" w:hAnsi="Helvetica" w:cs="Helvetica"/>
-          <w:color w:val="505050"/>
-          <w:sz w:val="18"/>
-          <w:szCs w:val="18"/>
-          <w:shd w:val="clear" w:color="auto" w:fill="FFFFFF"/>
-        </w:rPr>
-        <w:t>"+ ADDITIONAL DATA</w:t>
-      </w:r>
-      <w:r>
-        <w:rPr>
-          <w:rFonts w:ascii="Helvetica" w:hAnsi="Helvetica" w:cs="Helvetica"/>
-          <w:color w:val="505050"/>
-          <w:sz w:val="18"/>
-          <w:szCs w:val="18"/>
-          <w:shd w:val="clear" w:color="auto" w:fill="FFFFFF"/>
-        </w:rPr>
-        <w:t xml:space="preserve"> </w:t>
-      </w:r>
-      <w:r>
-        <w:rPr>
-          <w:rFonts w:ascii="Helvetica" w:hAnsi="Helvetica" w:cs="Helvetica"/>
-          <w:color w:val="505050"/>
-          <w:sz w:val="18"/>
-          <w:szCs w:val="18"/>
-          <w:shd w:val="clear" w:color="auto" w:fill="FFFFFF"/>
-        </w:rPr>
-        <w:t>}</w:t>
+        <w:t>data : {"vendor": {"name" : "vendor name"}, "products" : [{"name": "name1", "quantity": 1,"price": 50}, {"name": "name1", "quantity": 1,"price": 50}], "shipping" : {"to" : "address"}, "TnC" : "TnC"+ ADDITIONAL DATA }</w:t>
       </w:r>
     </w:p>
     <w:p>
@@ -4297,33 +2398,11 @@
           <w:sz w:val="24"/>
         </w:rPr>
       </w:pPr>
-      <w:proofErr w:type="gramStart"/>
-      <w:r>
-        <w:rPr>
-          <w:sz w:val="18"/>
-        </w:rPr>
-        <w:t>{ '</w:t>
-      </w:r>
-      <w:proofErr w:type="spellStart"/>
-      <w:r>
-        <w:rPr>
-          <w:sz w:val="18"/>
-        </w:rPr>
-        <w:t>txHash</w:t>
-      </w:r>
-      <w:proofErr w:type="spellEnd"/>
-      <w:r>
-        <w:rPr>
-          <w:sz w:val="18"/>
-        </w:rPr>
-        <w:t>'</w:t>
-      </w:r>
-      <w:proofErr w:type="gramEnd"/>
-      <w:r>
-        <w:rPr>
-          <w:sz w:val="18"/>
-        </w:rPr>
-        <w:t>: 73483099688C21A5288474B7C923D16F31BDCD11E63D94AAEB302</w:t>
+      <w:r>
+        <w:rPr>
+          <w:sz w:val="18"/>
+        </w:rPr>
+        <w:t>{ 'txHash': 73483099688C21A5288474B7C923D16F31BDCD11E63D94AAEB302</w:t>
       </w:r>
       <w:r>
         <w:rPr>
@@ -4374,7 +2453,7 @@
         </w:rPr>
         <w:t xml:space="preserve">PUT </w:t>
       </w:r>
-      <w:hyperlink r:id="rId15" w:history="1">
+      <w:hyperlink r:id="rId14" w:history="1">
         <w:r>
           <w:rPr>
             <w:rStyle w:val="Hyperlink"/>
@@ -4455,20 +2534,8 @@
           <w:szCs w:val="18"/>
           <w:shd w:val="clear" w:color="auto" w:fill="FFFFFF"/>
         </w:rPr>
-        <w:t>Content-Type : application/x-www-form-</w:t>
-      </w:r>
-      <w:proofErr w:type="spellStart"/>
-      <w:r>
-        <w:rPr>
-          <w:rFonts w:ascii="Helvetica" w:hAnsi="Helvetica" w:cs="Helvetica"/>
-          <w:color w:val="505050"/>
-          <w:sz w:val="18"/>
-          <w:szCs w:val="18"/>
-          <w:shd w:val="clear" w:color="auto" w:fill="FFFFFF"/>
-        </w:rPr>
-        <w:t>urlencoded</w:t>
-      </w:r>
-      <w:proofErr w:type="spellEnd"/>
+        <w:t>Content-Type : application/x-www-form-urlencoded</w:t>
+      </w:r>
     </w:p>
     <w:p>
       <w:pPr>
@@ -4504,91 +2571,7 @@
           <w:szCs w:val="18"/>
           <w:shd w:val="clear" w:color="auto" w:fill="FFFFFF"/>
         </w:rPr>
-        <w:t>data : {"vendor": {"name" : "vendor name"}, "products" : [{"name": "name1", "quantity": 1,"price": 50}, {"name": "name1", "quantity": 1,"price": 50}], "shipping" : {"to" : "address"}, "</w:t>
-      </w:r>
-      <w:proofErr w:type="spellStart"/>
-      <w:r>
-        <w:rPr>
-          <w:rFonts w:ascii="Helvetica" w:hAnsi="Helvetica" w:cs="Helvetica"/>
-          <w:color w:val="505050"/>
-          <w:sz w:val="18"/>
-          <w:szCs w:val="18"/>
-          <w:shd w:val="clear" w:color="auto" w:fill="FFFFFF"/>
-        </w:rPr>
-        <w:t>TnC</w:t>
-      </w:r>
-      <w:proofErr w:type="spellEnd"/>
-      <w:r>
-        <w:rPr>
-          <w:rFonts w:ascii="Helvetica" w:hAnsi="Helvetica" w:cs="Helvetica"/>
-          <w:color w:val="505050"/>
-          <w:sz w:val="18"/>
-          <w:szCs w:val="18"/>
-          <w:shd w:val="clear" w:color="auto" w:fill="FFFFFF"/>
-        </w:rPr>
-        <w:t>" : "</w:t>
-      </w:r>
-      <w:proofErr w:type="spellStart"/>
-      <w:r>
-        <w:rPr>
-          <w:rFonts w:ascii="Helvetica" w:hAnsi="Helvetica" w:cs="Helvetica"/>
-          <w:color w:val="505050"/>
-          <w:sz w:val="18"/>
-          <w:szCs w:val="18"/>
-          <w:shd w:val="clear" w:color="auto" w:fill="FFFFFF"/>
-        </w:rPr>
-        <w:t>TnC</w:t>
-      </w:r>
-      <w:proofErr w:type="spellEnd"/>
-      <w:r>
-        <w:rPr>
-          <w:rFonts w:ascii="Helvetica" w:hAnsi="Helvetica" w:cs="Helvetica"/>
-          <w:color w:val="505050"/>
-          <w:sz w:val="18"/>
-          <w:szCs w:val="18"/>
-          <w:shd w:val="clear" w:color="auto" w:fill="FFFFFF"/>
-        </w:rPr>
-        <w:t>"</w:t>
-      </w:r>
-      <w:r>
-        <w:rPr>
-          <w:rFonts w:ascii="Helvetica" w:hAnsi="Helvetica" w:cs="Helvetica"/>
-          <w:color w:val="505050"/>
-          <w:sz w:val="18"/>
-          <w:szCs w:val="18"/>
-          <w:shd w:val="clear" w:color="auto" w:fill="FFFFFF"/>
-        </w:rPr>
-        <w:t xml:space="preserve"> </w:t>
-      </w:r>
-      <w:r>
-        <w:rPr>
-          <w:rFonts w:ascii="Helvetica" w:hAnsi="Helvetica" w:cs="Helvetica"/>
-          <w:color w:val="505050"/>
-          <w:sz w:val="18"/>
-          <w:szCs w:val="18"/>
-          <w:shd w:val="clear" w:color="auto" w:fill="FFFFFF"/>
-        </w:rPr>
-        <w:t>+ ADDITIONAL DATA</w:t>
-      </w:r>
-      <w:r>
-        <w:rPr>
-          <w:rFonts w:ascii="Helvetica" w:hAnsi="Helvetica" w:cs="Helvetica"/>
-          <w:color w:val="505050"/>
-          <w:sz w:val="18"/>
-          <w:szCs w:val="18"/>
-          <w:shd w:val="clear" w:color="auto" w:fill="FFFFFF"/>
-        </w:rPr>
-        <w:t xml:space="preserve"> </w:t>
-      </w:r>
-      <w:r>
-        <w:rPr>
-          <w:rFonts w:ascii="Helvetica" w:hAnsi="Helvetica" w:cs="Helvetica"/>
-          <w:color w:val="505050"/>
-          <w:sz w:val="18"/>
-          <w:szCs w:val="18"/>
-          <w:shd w:val="clear" w:color="auto" w:fill="FFFFFF"/>
-        </w:rPr>
-        <w:t>}</w:t>
+        <w:t>data : {"vendor": {"name" : "vendor name"}, "products" : [{"name": "name1", "quantity": 1,"price": 50}, {"name": "name1", "quantity": 1,"price": 50}], "shipping" : {"to" : "address"}, "TnC" : "TnC" + ADDITIONAL DATA }</w:t>
       </w:r>
     </w:p>
     <w:p>
@@ -4642,33 +2625,11 @@
           <w:sz w:val="24"/>
         </w:rPr>
       </w:pPr>
-      <w:proofErr w:type="gramStart"/>
-      <w:r>
-        <w:rPr>
-          <w:sz w:val="18"/>
-        </w:rPr>
-        <w:t>{ '</w:t>
-      </w:r>
-      <w:proofErr w:type="spellStart"/>
-      <w:r>
-        <w:rPr>
-          <w:sz w:val="18"/>
-        </w:rPr>
-        <w:t>txHash</w:t>
-      </w:r>
-      <w:proofErr w:type="spellEnd"/>
-      <w:r>
-        <w:rPr>
-          <w:sz w:val="18"/>
-        </w:rPr>
-        <w:t>'</w:t>
-      </w:r>
-      <w:proofErr w:type="gramEnd"/>
-      <w:r>
-        <w:rPr>
-          <w:sz w:val="18"/>
-        </w:rPr>
-        <w:t>: 73483099688C21A5288474B7C923D16F31BDCD11E63D94AAEB302</w:t>
+      <w:r>
+        <w:rPr>
+          <w:sz w:val="18"/>
+        </w:rPr>
+        <w:t>{ 'txHash': 73483099688C21A5288474B7C923D16F31BDCD11E63D94AAEB302</w:t>
       </w:r>
       <w:r>
         <w:rPr>
@@ -4726,7 +2687,7 @@
         </w:rPr>
         <w:t xml:space="preserve">PUT </w:t>
       </w:r>
-      <w:hyperlink r:id="rId16" w:history="1">
+      <w:hyperlink r:id="rId15" w:history="1">
         <w:r>
           <w:rPr>
             <w:rStyle w:val="Hyperlink"/>
@@ -4760,14 +2721,12 @@
         </w:rPr>
         <w:t>Changes PO status to “</w:t>
       </w:r>
-      <w:proofErr w:type="spellStart"/>
       <w:r>
         <w:rPr>
           <w:sz w:val="24"/>
         </w:rPr>
         <w:t>FinanceApproved</w:t>
       </w:r>
-      <w:proofErr w:type="spellEnd"/>
       <w:r>
         <w:rPr>
           <w:sz w:val="24"/>
@@ -4809,20 +2768,8 @@
           <w:szCs w:val="18"/>
           <w:shd w:val="clear" w:color="auto" w:fill="FFFFFF"/>
         </w:rPr>
-        <w:t>Content-Type : application/x-www-form-</w:t>
-      </w:r>
-      <w:proofErr w:type="spellStart"/>
-      <w:r>
-        <w:rPr>
-          <w:rFonts w:ascii="Helvetica" w:hAnsi="Helvetica" w:cs="Helvetica"/>
-          <w:color w:val="505050"/>
-          <w:sz w:val="18"/>
-          <w:szCs w:val="18"/>
-          <w:shd w:val="clear" w:color="auto" w:fill="FFFFFF"/>
-        </w:rPr>
-        <w:t>urlencoded</w:t>
-      </w:r>
-      <w:proofErr w:type="spellEnd"/>
+        <w:t>Content-Type : application/x-www-form-urlencoded</w:t>
+      </w:r>
     </w:p>
     <w:p>
       <w:pPr>
@@ -4858,91 +2805,7 @@
           <w:szCs w:val="18"/>
           <w:shd w:val="clear" w:color="auto" w:fill="FFFFFF"/>
         </w:rPr>
-        <w:t>data : {"vendor": {"name" : "vendor name"}, "products" : [{"name": "name1", "quantity": 1,"price": 50}, {"name": "name1", "quantity": 1,"price": 50}], "shipping" : {"to" : "address"}, "</w:t>
-      </w:r>
-      <w:proofErr w:type="spellStart"/>
-      <w:r>
-        <w:rPr>
-          <w:rFonts w:ascii="Helvetica" w:hAnsi="Helvetica" w:cs="Helvetica"/>
-          <w:color w:val="505050"/>
-          <w:sz w:val="18"/>
-          <w:szCs w:val="18"/>
-          <w:shd w:val="clear" w:color="auto" w:fill="FFFFFF"/>
-        </w:rPr>
-        <w:t>TnC</w:t>
-      </w:r>
-      <w:proofErr w:type="spellEnd"/>
-      <w:r>
-        <w:rPr>
-          <w:rFonts w:ascii="Helvetica" w:hAnsi="Helvetica" w:cs="Helvetica"/>
-          <w:color w:val="505050"/>
-          <w:sz w:val="18"/>
-          <w:szCs w:val="18"/>
-          <w:shd w:val="clear" w:color="auto" w:fill="FFFFFF"/>
-        </w:rPr>
-        <w:t>" : "</w:t>
-      </w:r>
-      <w:proofErr w:type="spellStart"/>
-      <w:r>
-        <w:rPr>
-          <w:rFonts w:ascii="Helvetica" w:hAnsi="Helvetica" w:cs="Helvetica"/>
-          <w:color w:val="505050"/>
-          <w:sz w:val="18"/>
-          <w:szCs w:val="18"/>
-          <w:shd w:val="clear" w:color="auto" w:fill="FFFFFF"/>
-        </w:rPr>
-        <w:t>TnC</w:t>
-      </w:r>
-      <w:proofErr w:type="spellEnd"/>
-      <w:r>
-        <w:rPr>
-          <w:rFonts w:ascii="Helvetica" w:hAnsi="Helvetica" w:cs="Helvetica"/>
-          <w:color w:val="505050"/>
-          <w:sz w:val="18"/>
-          <w:szCs w:val="18"/>
-          <w:shd w:val="clear" w:color="auto" w:fill="FFFFFF"/>
-        </w:rPr>
-        <w:t>"</w:t>
-      </w:r>
-      <w:r>
-        <w:rPr>
-          <w:rFonts w:ascii="Helvetica" w:hAnsi="Helvetica" w:cs="Helvetica"/>
-          <w:color w:val="505050"/>
-          <w:sz w:val="18"/>
-          <w:szCs w:val="18"/>
-          <w:shd w:val="clear" w:color="auto" w:fill="FFFFFF"/>
-        </w:rPr>
-        <w:t xml:space="preserve"> </w:t>
-      </w:r>
-      <w:r>
-        <w:rPr>
-          <w:rFonts w:ascii="Helvetica" w:hAnsi="Helvetica" w:cs="Helvetica"/>
-          <w:color w:val="505050"/>
-          <w:sz w:val="18"/>
-          <w:szCs w:val="18"/>
-          <w:shd w:val="clear" w:color="auto" w:fill="FFFFFF"/>
-        </w:rPr>
-        <w:t>+ ADDITIONAL DATA</w:t>
-      </w:r>
-      <w:r>
-        <w:rPr>
-          <w:rFonts w:ascii="Helvetica" w:hAnsi="Helvetica" w:cs="Helvetica"/>
-          <w:color w:val="505050"/>
-          <w:sz w:val="18"/>
-          <w:szCs w:val="18"/>
-          <w:shd w:val="clear" w:color="auto" w:fill="FFFFFF"/>
-        </w:rPr>
-        <w:t xml:space="preserve"> </w:t>
-      </w:r>
-      <w:r>
-        <w:rPr>
-          <w:rFonts w:ascii="Helvetica" w:hAnsi="Helvetica" w:cs="Helvetica"/>
-          <w:color w:val="505050"/>
-          <w:sz w:val="18"/>
-          <w:szCs w:val="18"/>
-          <w:shd w:val="clear" w:color="auto" w:fill="FFFFFF"/>
-        </w:rPr>
-        <w:t>}</w:t>
+        <w:t>data : {"vendor": {"name" : "vendor name"}, "products" : [{"name": "name1", "quantity": 1,"price": 50}, {"name": "name1", "quantity": 1,"price": 50}], "shipping" : {"to" : "address"}, "TnC" : "TnC" + ADDITIONAL DATA }</w:t>
       </w:r>
     </w:p>
     <w:p>
@@ -4996,33 +2859,11 @@
           <w:sz w:val="24"/>
         </w:rPr>
       </w:pPr>
-      <w:proofErr w:type="gramStart"/>
-      <w:r>
-        <w:rPr>
-          <w:sz w:val="18"/>
-        </w:rPr>
-        <w:t>{ '</w:t>
-      </w:r>
-      <w:proofErr w:type="spellStart"/>
-      <w:r>
-        <w:rPr>
-          <w:sz w:val="18"/>
-        </w:rPr>
-        <w:t>txHash</w:t>
-      </w:r>
-      <w:proofErr w:type="spellEnd"/>
-      <w:r>
-        <w:rPr>
-          <w:sz w:val="18"/>
-        </w:rPr>
-        <w:t>'</w:t>
-      </w:r>
-      <w:proofErr w:type="gramEnd"/>
-      <w:r>
-        <w:rPr>
-          <w:sz w:val="18"/>
-        </w:rPr>
-        <w:t>: 73483099688C21A5288474B7C923D16F31BDCD11E63D94AAEB302</w:t>
+      <w:r>
+        <w:rPr>
+          <w:sz w:val="18"/>
+        </w:rPr>
+        <w:t>{ 'txHash': 73483099688C21A5288474B7C923D16F31BDCD11E63D94AAEB302</w:t>
       </w:r>
       <w:r>
         <w:rPr>
@@ -5066,7 +2907,7 @@
         </w:rPr>
         <w:t xml:space="preserve">PUT </w:t>
       </w:r>
-      <w:hyperlink r:id="rId17" w:history="1">
+      <w:hyperlink r:id="rId16" w:history="1">
         <w:r>
           <w:rPr>
             <w:rStyle w:val="Hyperlink"/>
@@ -5081,8 +2922,6 @@
         </w:rPr>
         <w:t xml:space="preserve"> </w:t>
       </w:r>
-      <w:bookmarkStart w:id="0" w:name="_GoBack"/>
-      <w:bookmarkEnd w:id="0"/>
     </w:p>
     <w:p>
       <w:pPr>
@@ -5102,14 +2941,12 @@
         </w:rPr>
         <w:t>Changes PO status to “</w:t>
       </w:r>
-      <w:proofErr w:type="spellStart"/>
       <w:r>
         <w:rPr>
           <w:sz w:val="24"/>
         </w:rPr>
         <w:t>FinanceRejected</w:t>
       </w:r>
-      <w:proofErr w:type="spellEnd"/>
       <w:r>
         <w:rPr>
           <w:sz w:val="24"/>
@@ -5151,20 +2988,8 @@
           <w:szCs w:val="18"/>
           <w:shd w:val="clear" w:color="auto" w:fill="FFFFFF"/>
         </w:rPr>
-        <w:t>Content-Type : application/x-www-form-</w:t>
-      </w:r>
-      <w:proofErr w:type="spellStart"/>
-      <w:r>
-        <w:rPr>
-          <w:rFonts w:ascii="Helvetica" w:hAnsi="Helvetica" w:cs="Helvetica"/>
-          <w:color w:val="505050"/>
-          <w:sz w:val="18"/>
-          <w:szCs w:val="18"/>
-          <w:shd w:val="clear" w:color="auto" w:fill="FFFFFF"/>
-        </w:rPr>
-        <w:t>urlencoded</w:t>
-      </w:r>
-      <w:proofErr w:type="spellEnd"/>
+        <w:t>Content-Type : application/x-www-form-urlencoded</w:t>
+      </w:r>
     </w:p>
     <w:p>
       <w:pPr>
@@ -5200,91 +3025,7 @@
           <w:szCs w:val="18"/>
           <w:shd w:val="clear" w:color="auto" w:fill="FFFFFF"/>
         </w:rPr>
-        <w:t>data : {"vendor": {"name" : "vendor name"}, "products" : [{"name": "name1", "quantity": 1,"price": 50}, {"name": "name1", "quantity": 1,"price": 50}], "shipping" : {"to" : "address"}, "</w:t>
-      </w:r>
-      <w:proofErr w:type="spellStart"/>
-      <w:r>
-        <w:rPr>
-          <w:rFonts w:ascii="Helvetica" w:hAnsi="Helvetica" w:cs="Helvetica"/>
-          <w:color w:val="505050"/>
-          <w:sz w:val="18"/>
-          <w:szCs w:val="18"/>
-          <w:shd w:val="clear" w:color="auto" w:fill="FFFFFF"/>
-        </w:rPr>
-        <w:t>TnC</w:t>
-      </w:r>
-      <w:proofErr w:type="spellEnd"/>
-      <w:r>
-        <w:rPr>
-          <w:rFonts w:ascii="Helvetica" w:hAnsi="Helvetica" w:cs="Helvetica"/>
-          <w:color w:val="505050"/>
-          <w:sz w:val="18"/>
-          <w:szCs w:val="18"/>
-          <w:shd w:val="clear" w:color="auto" w:fill="FFFFFF"/>
-        </w:rPr>
-        <w:t>" : "</w:t>
-      </w:r>
-      <w:proofErr w:type="spellStart"/>
-      <w:r>
-        <w:rPr>
-          <w:rFonts w:ascii="Helvetica" w:hAnsi="Helvetica" w:cs="Helvetica"/>
-          <w:color w:val="505050"/>
-          <w:sz w:val="18"/>
-          <w:szCs w:val="18"/>
-          <w:shd w:val="clear" w:color="auto" w:fill="FFFFFF"/>
-        </w:rPr>
-        <w:t>TnC</w:t>
-      </w:r>
-      <w:proofErr w:type="spellEnd"/>
-      <w:r>
-        <w:rPr>
-          <w:rFonts w:ascii="Helvetica" w:hAnsi="Helvetica" w:cs="Helvetica"/>
-          <w:color w:val="505050"/>
-          <w:sz w:val="18"/>
-          <w:szCs w:val="18"/>
-          <w:shd w:val="clear" w:color="auto" w:fill="FFFFFF"/>
-        </w:rPr>
-        <w:t>"</w:t>
-      </w:r>
-      <w:r>
-        <w:rPr>
-          <w:rFonts w:ascii="Helvetica" w:hAnsi="Helvetica" w:cs="Helvetica"/>
-          <w:color w:val="505050"/>
-          <w:sz w:val="18"/>
-          <w:szCs w:val="18"/>
-          <w:shd w:val="clear" w:color="auto" w:fill="FFFFFF"/>
-        </w:rPr>
-        <w:t xml:space="preserve"> </w:t>
-      </w:r>
-      <w:r>
-        <w:rPr>
-          <w:rFonts w:ascii="Helvetica" w:hAnsi="Helvetica" w:cs="Helvetica"/>
-          <w:color w:val="505050"/>
-          <w:sz w:val="18"/>
-          <w:szCs w:val="18"/>
-          <w:shd w:val="clear" w:color="auto" w:fill="FFFFFF"/>
-        </w:rPr>
-        <w:t>+ ADDITIONAL DATA</w:t>
-      </w:r>
-      <w:r>
-        <w:rPr>
-          <w:rFonts w:ascii="Helvetica" w:hAnsi="Helvetica" w:cs="Helvetica"/>
-          <w:color w:val="505050"/>
-          <w:sz w:val="18"/>
-          <w:szCs w:val="18"/>
-          <w:shd w:val="clear" w:color="auto" w:fill="FFFFFF"/>
-        </w:rPr>
-        <w:t xml:space="preserve"> </w:t>
-      </w:r>
-      <w:r>
-        <w:rPr>
-          <w:rFonts w:ascii="Helvetica" w:hAnsi="Helvetica" w:cs="Helvetica"/>
-          <w:color w:val="505050"/>
-          <w:sz w:val="18"/>
-          <w:szCs w:val="18"/>
-          <w:shd w:val="clear" w:color="auto" w:fill="FFFFFF"/>
-        </w:rPr>
-        <w:t>}</w:t>
+        <w:t>data : {"vendor": {"name" : "vendor name"}, "products" : [{"name": "name1", "quantity": 1,"price": 50}, {"name": "name1", "quantity": 1,"price": 50}], "shipping" : {"to" : "address"}, "TnC" : "TnC" + ADDITIONAL DATA }</w:t>
       </w:r>
     </w:p>
     <w:p>
@@ -5338,33 +3079,11 @@
           <w:sz w:val="24"/>
         </w:rPr>
       </w:pPr>
-      <w:proofErr w:type="gramStart"/>
-      <w:r>
-        <w:rPr>
-          <w:sz w:val="18"/>
-        </w:rPr>
-        <w:t>{ '</w:t>
-      </w:r>
-      <w:proofErr w:type="spellStart"/>
-      <w:r>
-        <w:rPr>
-          <w:sz w:val="18"/>
-        </w:rPr>
-        <w:t>txHash</w:t>
-      </w:r>
-      <w:proofErr w:type="spellEnd"/>
-      <w:r>
-        <w:rPr>
-          <w:sz w:val="18"/>
-        </w:rPr>
-        <w:t>'</w:t>
-      </w:r>
-      <w:proofErr w:type="gramEnd"/>
-      <w:r>
-        <w:rPr>
-          <w:sz w:val="18"/>
-        </w:rPr>
-        <w:t>: 73483099688C21A5288474B7C923D16F31BDCD11E63D94AAEB302</w:t>
+      <w:r>
+        <w:rPr>
+          <w:sz w:val="18"/>
+        </w:rPr>
+        <w:t>{ 'txHash': 73483099688C21A5288474B7C923D16F31BDCD11E63D94AAEB302</w:t>
       </w:r>
       <w:r>
         <w:rPr>
@@ -7763,7 +5482,7 @@
   <w:style w:type="paragraph" w:default="1" w:styleId="Normal">
     <w:name w:val="Normal"/>
     <w:qFormat/>
-    <w:rsid w:val="00F32128"/>
+    <w:rsid w:val="008B27F3"/>
   </w:style>
   <w:style w:type="character" w:default="1" w:styleId="DefaultParagraphFont">
     <w:name w:val="Default Paragraph Font"/>

</xml_diff>